<commit_message>
update vpclub yunwei document
</commit_message>
<xml_diff>
--- a/documents/Vpclub 项目运维.docx
+++ b/documents/Vpclub 项目运维.docx
@@ -1,6 +1,6 @@
 
 <file path=word/document.xml><?xml version="1.0" encoding="utf-8"?>
-<w:document xmlns:o="urn:schemas-microsoft-com:office:office" xmlns:r="http://schemas.openxmlformats.org/officeDocument/2006/relationships" xmlns:v="urn:schemas-microsoft-com:vml" xmlns:w="http://schemas.openxmlformats.org/wordprocessingml/2006/main" xmlns:w10="urn:schemas-microsoft-com:office:word" xmlns:wp="http://schemas.openxmlformats.org/drawingml/2006/wordprocessingDrawing">
+<w:document xmlns:o="urn:schemas-microsoft-com:office:office" xmlns:r="http://schemas.openxmlformats.org/officeDocument/2006/relationships" xmlns:v="urn:schemas-microsoft-com:vml" xmlns:w="http://schemas.openxmlformats.org/wordprocessingml/2006/main" xmlns:w10="urn:schemas-microsoft-com:office:word" xmlns:wp="http://schemas.openxmlformats.org/drawingml/2006/wordprocessingDrawing" xmlns:wps="http://schemas.microsoft.com/office/word/2010/wordprocessingShape" xmlns:wpg="http://schemas.microsoft.com/office/word/2010/wordprocessingGroup" xmlns:mc="http://schemas.openxmlformats.org/markup-compatibility/2006" xmlns:wp14="http://schemas.microsoft.com/office/word/2010/wordprocessingDrawing" xmlns:w14="http://schemas.microsoft.com/office/word/2010/wordml" mc:Ignorable="w14 wp14">
   <w:body>
     <w:p>
       <w:pPr>
@@ -61,12 +61,14 @@
       <w:pPr>
         <w:pStyle w:val="PreformattedText"/>
         <w:widowControl/>
-        <w:shd w:fill="FFFFFF" w:val="clear"/>
+        <w:shd w:val="clear" w:fill="FFFFFF"/>
         <w:spacing w:lineRule="atLeast" w:line="375" w:before="260" w:after="260"/>
         <w:ind w:left="0" w:right="0" w:hanging="0"/>
         <w:jc w:val="left"/>
         <w:rPr>
           <w:b w:val="false"/>
+          <w:b w:val="false"/>
+          <w:i w:val="false"/>
           <w:i w:val="false"/>
           <w:caps w:val="false"/>
           <w:smallCaps w:val="false"/>
@@ -92,12 +94,14 @@
       <w:pPr>
         <w:pStyle w:val="PreformattedText"/>
         <w:widowControl/>
-        <w:shd w:fill="FFFFFF" w:val="clear"/>
+        <w:shd w:val="clear" w:fill="FFFFFF"/>
         <w:spacing w:lineRule="atLeast" w:line="375" w:before="260" w:after="260"/>
         <w:ind w:left="0" w:right="0" w:hanging="0"/>
         <w:jc w:val="left"/>
         <w:rPr>
           <w:b w:val="false"/>
+          <w:b w:val="false"/>
+          <w:i w:val="false"/>
           <w:i w:val="false"/>
           <w:caps w:val="false"/>
           <w:smallCaps w:val="false"/>
@@ -150,46 +154,172 @@
         <w:pStyle w:val="Normal"/>
         <w:jc w:val="left"/>
         <w:rPr>
+          <w:highlight w:val="yellow"/>
+        </w:rPr>
+      </w:pPr>
+      <w:r>
+        <w:rPr>
           <w:shd w:fill="FFFF00" w:val="clear"/>
         </w:rPr>
-      </w:pPr>
+        <w:t>使用</w:t>
+      </w:r>
       <w:r>
         <w:rPr>
           <w:shd w:fill="FFFF00" w:val="clear"/>
         </w:rPr>
-        <w:t>使用</w:t>
+        <w:t xml:space="preserve">git </w:t>
       </w:r>
       <w:r>
         <w:rPr>
           <w:shd w:fill="FFFF00" w:val="clear"/>
         </w:rPr>
-        <w:t xml:space="preserve">git </w:t>
+        <w:t>命令确认服务器是否安装全内核，确保能安装</w:t>
       </w:r>
       <w:r>
         <w:rPr>
           <w:shd w:fill="FFFF00" w:val="clear"/>
         </w:rPr>
-        <w:t>命令确认服务器是否安装全内核，确保能安装</w:t>
-      </w:r>
+        <w:t>docker</w:t>
+      </w:r>
+    </w:p>
+    <w:p>
+      <w:pPr>
+        <w:pStyle w:val="Normal"/>
+        <w:jc w:val="left"/>
+        <w:rPr>
+          <w:highlight w:val="yellow"/>
+        </w:rPr>
+      </w:pPr>
       <w:r>
         <w:rPr>
           <w:shd w:fill="FFFF00" w:val="clear"/>
         </w:rPr>
-        <w:t>docker</w:t>
-      </w:r>
-    </w:p>
-    <w:p>
-      <w:pPr>
-        <w:pStyle w:val="Normal"/>
-        <w:jc w:val="left"/>
+        <w:t>修改</w:t>
+      </w:r>
+      <w:r>
         <w:rPr>
           <w:shd w:fill="FFFF00" w:val="clear"/>
         </w:rPr>
-      </w:pPr>
+        <w:t>dns</w:t>
+      </w:r>
       <w:r>
         <w:rPr>
           <w:shd w:fill="FFFF00" w:val="clear"/>
         </w:rPr>
+        <w:t>文件，确保能访问</w:t>
+      </w:r>
+      <w:r>
+        <w:rPr>
+          <w:shd w:fill="FFFF00" w:val="clear"/>
+        </w:rPr>
+        <w:t xml:space="preserve">ubuntu </w:t>
+      </w:r>
+      <w:r>
+        <w:rPr>
+          <w:shd w:fill="FFFF00" w:val="clear"/>
+        </w:rPr>
+        <w:t>网站</w:t>
+      </w:r>
+    </w:p>
+    <w:p>
+      <w:pPr>
+        <w:pStyle w:val="Normal"/>
+        <w:jc w:val="left"/>
+        <w:rPr/>
+      </w:pPr>
+      <w:r>
+        <w:rPr/>
+        <w:t xml:space="preserve">sudo vim /etc/resolv.conf </w:t>
+      </w:r>
+    </w:p>
+    <w:p>
+      <w:pPr>
+        <w:pStyle w:val="Normal"/>
+        <w:jc w:val="left"/>
+        <w:rPr/>
+      </w:pPr>
+      <w:r>
+        <w:rPr/>
+      </w:r>
+    </w:p>
+    <w:p>
+      <w:pPr>
+        <w:pStyle w:val="Normal"/>
+        <w:jc w:val="left"/>
+        <w:rPr/>
+      </w:pPr>
+      <w:r>
+        <w:rPr/>
+        <w:t xml:space="preserve">##add line </w:t>
+      </w:r>
+    </w:p>
+    <w:p>
+      <w:pPr>
+        <w:pStyle w:val="Normal"/>
+        <w:jc w:val="left"/>
+        <w:rPr/>
+      </w:pPr>
+      <w:r>
+        <w:rPr/>
+        <w:t># Dynamic resolv.conf(5) file for glibc resolver(3) generated by resolvconf(8)</w:t>
+      </w:r>
+    </w:p>
+    <w:p>
+      <w:pPr>
+        <w:pStyle w:val="Normal"/>
+        <w:jc w:val="left"/>
+        <w:rPr/>
+      </w:pPr>
+      <w:r>
+        <w:rPr/>
+        <w:t>#     DO NOT EDIT THIS FILE BY HAND -- YOUR CHANGES WILL BE OVERWRITTEN</w:t>
+      </w:r>
+    </w:p>
+    <w:p>
+      <w:pPr>
+        <w:pStyle w:val="Normal"/>
+        <w:jc w:val="left"/>
+        <w:rPr/>
+      </w:pPr>
+      <w:r>
+        <w:rPr/>
+        <w:t>nameserver 223.5.5.5</w:t>
+      </w:r>
+    </w:p>
+    <w:p>
+      <w:pPr>
+        <w:pStyle w:val="Normal"/>
+        <w:jc w:val="left"/>
+        <w:rPr/>
+      </w:pPr>
+      <w:r>
+        <w:rPr/>
+        <w:t>nameserver 8.8.4.4</w:t>
+      </w:r>
+    </w:p>
+    <w:p>
+      <w:pPr>
+        <w:pStyle w:val="Normal"/>
+        <w:jc w:val="left"/>
+        <w:rPr/>
+      </w:pPr>
+      <w:r>
+        <w:rPr/>
+        <w:t>nameserver 8.8.8.8</w:t>
+      </w:r>
+    </w:p>
+    <w:p>
+      <w:pPr>
+        <w:pStyle w:val="Normal"/>
+        <w:jc w:val="left"/>
+        <w:rPr>
+          <w:highlight w:val="yellow"/>
+        </w:rPr>
+      </w:pPr>
+      <w:r>
+        <w:rPr>
+          <w:shd w:fill="FFFF00" w:val="clear"/>
+        </w:rPr>
         <w:t>修改</w:t>
       </w:r>
       <w:r>
@@ -214,132 +344,6 @@
         <w:rPr>
           <w:shd w:fill="FFFF00" w:val="clear"/>
         </w:rPr>
-        <w:t>网站</w:t>
-      </w:r>
-    </w:p>
-    <w:p>
-      <w:pPr>
-        <w:pStyle w:val="Normal"/>
-        <w:jc w:val="left"/>
-        <w:rPr/>
-      </w:pPr>
-      <w:r>
-        <w:rPr/>
-        <w:t xml:space="preserve">sudo vim /etc/resolv.conf </w:t>
-      </w:r>
-    </w:p>
-    <w:p>
-      <w:pPr>
-        <w:pStyle w:val="Normal"/>
-        <w:jc w:val="left"/>
-        <w:rPr/>
-      </w:pPr>
-      <w:r>
-        <w:rPr/>
-      </w:r>
-    </w:p>
-    <w:p>
-      <w:pPr>
-        <w:pStyle w:val="Normal"/>
-        <w:jc w:val="left"/>
-        <w:rPr/>
-      </w:pPr>
-      <w:r>
-        <w:rPr/>
-        <w:t xml:space="preserve">##add line </w:t>
-      </w:r>
-    </w:p>
-    <w:p>
-      <w:pPr>
-        <w:pStyle w:val="Normal"/>
-        <w:jc w:val="left"/>
-        <w:rPr/>
-      </w:pPr>
-      <w:r>
-        <w:rPr/>
-        <w:t># Dynamic resolv.conf(5) file for glibc resolver(3) generated by resolvconf(8)</w:t>
-      </w:r>
-    </w:p>
-    <w:p>
-      <w:pPr>
-        <w:pStyle w:val="Normal"/>
-        <w:jc w:val="left"/>
-        <w:rPr/>
-      </w:pPr>
-      <w:r>
-        <w:rPr/>
-        <w:t>#     DO NOT EDIT THIS FILE BY HAND -- YOUR CHANGES WILL BE OVERWRITTEN</w:t>
-      </w:r>
-    </w:p>
-    <w:p>
-      <w:pPr>
-        <w:pStyle w:val="Normal"/>
-        <w:jc w:val="left"/>
-        <w:rPr/>
-      </w:pPr>
-      <w:r>
-        <w:rPr/>
-        <w:t>nameserver 223.5.5.5</w:t>
-      </w:r>
-    </w:p>
-    <w:p>
-      <w:pPr>
-        <w:pStyle w:val="Normal"/>
-        <w:jc w:val="left"/>
-        <w:rPr/>
-      </w:pPr>
-      <w:r>
-        <w:rPr/>
-        <w:t>nameserver 8.8.4.4</w:t>
-      </w:r>
-    </w:p>
-    <w:p>
-      <w:pPr>
-        <w:pStyle w:val="Normal"/>
-        <w:jc w:val="left"/>
-        <w:rPr/>
-      </w:pPr>
-      <w:r>
-        <w:rPr/>
-        <w:t>nameserver 8.8.8.8</w:t>
-      </w:r>
-    </w:p>
-    <w:p>
-      <w:pPr>
-        <w:pStyle w:val="Normal"/>
-        <w:jc w:val="left"/>
-        <w:rPr>
-          <w:shd w:fill="FFFF00" w:val="clear"/>
-        </w:rPr>
-      </w:pPr>
-      <w:r>
-        <w:rPr>
-          <w:shd w:fill="FFFF00" w:val="clear"/>
-        </w:rPr>
-        <w:t>修改</w:t>
-      </w:r>
-      <w:r>
-        <w:rPr>
-          <w:shd w:fill="FFFF00" w:val="clear"/>
-        </w:rPr>
-        <w:t>dns</w:t>
-      </w:r>
-      <w:r>
-        <w:rPr>
-          <w:shd w:fill="FFFF00" w:val="clear"/>
-        </w:rPr>
-        <w:t>文件，确保能访问</w:t>
-      </w:r>
-      <w:r>
-        <w:rPr>
-          <w:shd w:fill="FFFF00" w:val="clear"/>
-        </w:rPr>
-        <w:t xml:space="preserve">ubuntu </w:t>
-      </w:r>
-      <w:r>
-        <w:rPr>
-          <w:shd w:fill="FFFF00" w:val="clear"/>
-        </w:rPr>
         <w:t>网站（永久）</w:t>
       </w:r>
     </w:p>
@@ -558,9 +562,7 @@
       <w:pPr>
         <w:pStyle w:val="Normal"/>
         <w:jc w:val="left"/>
-        <w:rPr>
-          <w:rStyle w:val="InternetLink"/>
-        </w:rPr>
+        <w:rPr/>
       </w:pPr>
       <w:hyperlink r:id="rId2">
         <w:r>
@@ -648,9 +650,7 @@
     <w:p>
       <w:pPr>
         <w:pStyle w:val="TextBody"/>
-        <w:rPr>
-          <w:rStyle w:val="InternetLink"/>
-        </w:rPr>
+        <w:rPr/>
       </w:pPr>
       <w:r>
         <w:rPr>
@@ -672,7 +672,7 @@
       <w:pPr>
         <w:pStyle w:val="TextBody"/>
         <w:rPr>
-          <w:shd w:fill="FFFF00" w:val="clear"/>
+          <w:highlight w:val="yellow"/>
         </w:rPr>
       </w:pPr>
       <w:r>
@@ -717,19 +717,20 @@
     </w:p>
     <w:tbl>
       <w:tblPr>
-        <w:jc w:val="left"/>
-        <w:tblInd w:w="30" w:type="dxa"/>
+        <w:tblW w:w="9638" w:type="dxa"/>
+        <w:jc w:val="left"/>
+        <w:tblInd w:w="28" w:type="dxa"/>
         <w:tblBorders>
           <w:top w:val="single" w:sz="2" w:space="0" w:color="000001"/>
           <w:left w:val="single" w:sz="2" w:space="0" w:color="000001"/>
           <w:bottom w:val="single" w:sz="2" w:space="0" w:color="000001"/>
+          <w:right w:val="single" w:sz="2" w:space="0" w:color="000001"/>
           <w:insideH w:val="single" w:sz="2" w:space="0" w:color="000001"/>
-          <w:right w:val="single" w:sz="2" w:space="0" w:color="000001"/>
           <w:insideV w:val="single" w:sz="2" w:space="0" w:color="000001"/>
         </w:tblBorders>
         <w:tblCellMar>
           <w:top w:w="55" w:type="dxa"/>
-          <w:left w:w="21" w:type="dxa"/>
+          <w:left w:w="18" w:type="dxa"/>
           <w:bottom w:w="55" w:type="dxa"/>
           <w:right w:w="55" w:type="dxa"/>
         </w:tblCellMar>
@@ -738,9 +739,7 @@
         <w:gridCol w:w="9638"/>
       </w:tblGrid>
       <w:tr>
-        <w:trPr>
-          <w:cantSplit w:val="false"/>
-        </w:trPr>
+        <w:trPr/>
         <w:tc>
           <w:tcPr>
             <w:tcW w:w="9638" w:type="dxa"/>
@@ -748,13 +747,13 @@
               <w:top w:val="single" w:sz="2" w:space="0" w:color="000001"/>
               <w:left w:val="single" w:sz="2" w:space="0" w:color="000001"/>
               <w:bottom w:val="single" w:sz="2" w:space="0" w:color="000001"/>
+              <w:right w:val="single" w:sz="2" w:space="0" w:color="000001"/>
               <w:insideH w:val="single" w:sz="2" w:space="0" w:color="000001"/>
-              <w:right w:val="single" w:sz="2" w:space="0" w:color="000001"/>
               <w:insideV w:val="single" w:sz="2" w:space="0" w:color="000001"/>
             </w:tcBorders>
             <w:shd w:fill="FFFFFF" w:val="clear"/>
             <w:tcMar>
-              <w:left w:w="21" w:type="dxa"/>
+              <w:left w:w="18" w:type="dxa"/>
             </w:tcMar>
           </w:tcPr>
           <w:p>
@@ -774,23 +773,20 @@
         </w:tc>
       </w:tr>
       <w:tr>
-        <w:trPr>
-          <w:cantSplit w:val="false"/>
-        </w:trPr>
+        <w:trPr/>
         <w:tc>
           <w:tcPr>
             <w:tcW w:w="9638" w:type="dxa"/>
             <w:tcBorders>
-              <w:top w:val="nil"/>
               <w:left w:val="single" w:sz="2" w:space="0" w:color="000001"/>
               <w:bottom w:val="single" w:sz="2" w:space="0" w:color="000001"/>
+              <w:right w:val="single" w:sz="2" w:space="0" w:color="000001"/>
               <w:insideH w:val="single" w:sz="2" w:space="0" w:color="000001"/>
-              <w:right w:val="single" w:sz="2" w:space="0" w:color="000001"/>
               <w:insideV w:val="single" w:sz="2" w:space="0" w:color="000001"/>
             </w:tcBorders>
             <w:shd w:fill="FFFFFF" w:val="clear"/>
             <w:tcMar>
-              <w:left w:w="21" w:type="dxa"/>
+              <w:left w:w="18" w:type="dxa"/>
             </w:tcMar>
           </w:tcPr>
           <w:p>
@@ -997,6 +993,8 @@
               <w:rPr>
                 <w:rFonts w:ascii="Roboto;sans-serif" w:hAnsi="Roboto;sans-serif"/>
                 <w:b w:val="false"/>
+                <w:b w:val="false"/>
+                <w:i w:val="false"/>
                 <w:i w:val="false"/>
                 <w:caps w:val="false"/>
                 <w:smallCaps w:val="false"/>
@@ -1027,12 +1025,7 @@
             <w:pPr>
               <w:pStyle w:val="Heading2"/>
               <w:widowControl/>
-              <w:pBdr>
-                <w:top w:val="nil"/>
-                <w:left w:val="nil"/>
-                <w:bottom w:val="nil"/>
-                <w:right w:val="nil"/>
-              </w:pBdr>
+              <w:pBdr/>
               <w:tabs>
                 <w:tab w:val="left" w:pos="0" w:leader="none"/>
               </w:tabs>
@@ -1042,13 +1035,15 @@
               <w:rPr>
                 <w:rFonts w:ascii="Roboto;sans-serif" w:hAnsi="Roboto;sans-serif"/>
                 <w:b w:val="false"/>
+                <w:b w:val="false"/>
+                <w:i w:val="false"/>
                 <w:i w:val="false"/>
                 <w:caps w:val="false"/>
                 <w:smallCaps w:val="false"/>
                 <w:color w:val="000000"/>
                 <w:spacing w:val="0"/>
                 <w:sz w:val="21"/>
-                <w:shd w:fill="FF6600" w:val="clear"/>
+                <w:highlight w:val="red"/>
               </w:rPr>
             </w:pPr>
             <w:r>
@@ -1380,13 +1375,15 @@
         <w:rPr>
           <w:rFonts w:ascii="Roboto;sans-serif" w:hAnsi="Roboto;sans-serif"/>
           <w:b w:val="false"/>
+          <w:b w:val="false"/>
           <w:bCs w:val="false"/>
+          <w:i w:val="false"/>
           <w:i w:val="false"/>
           <w:caps w:val="false"/>
           <w:smallCaps w:val="false"/>
           <w:color w:val="000000"/>
           <w:spacing w:val="0"/>
-          <w:shd w:fill="FFFF00" w:val="clear"/>
+          <w:highlight w:val="yellow"/>
         </w:rPr>
       </w:pPr>
       <w:r>
@@ -1425,6 +1422,22 @@
         <w:rPr>
           <w:rFonts w:ascii="Roboto;sans-serif" w:hAnsi="Roboto;sans-serif"/>
           <w:b w:val="false"/>
+          <w:b w:val="false"/>
+          <w:bCs w:val="false"/>
+          <w:i w:val="false"/>
+          <w:i w:val="false"/>
+          <w:caps w:val="false"/>
+          <w:smallCaps w:val="false"/>
+          <w:color w:val="000000"/>
+          <w:spacing w:val="0"/>
+          <w:sz w:val="21"/>
+          <w:highlight w:val="yellow"/>
+        </w:rPr>
+      </w:pPr>
+      <w:r>
+        <w:rPr>
+          <w:rFonts w:ascii="Roboto;sans-serif" w:hAnsi="Roboto;sans-serif"/>
+          <w:b w:val="false"/>
           <w:bCs w:val="false"/>
           <w:i w:val="false"/>
           <w:caps w:val="false"/>
@@ -1434,6 +1447,24 @@
           <w:sz w:val="21"/>
           <w:shd w:fill="FFFF00" w:val="clear"/>
         </w:rPr>
+        <w:t>sudo chmod 755 install-docker.sh</w:t>
+      </w:r>
+    </w:p>
+    <w:p>
+      <w:pPr>
+        <w:pStyle w:val="TextBody"/>
+        <w:rPr>
+          <w:rFonts w:ascii="Roboto;sans-serif" w:hAnsi="Roboto;sans-serif"/>
+          <w:b w:val="false"/>
+          <w:b w:val="false"/>
+          <w:bCs w:val="false"/>
+          <w:i w:val="false"/>
+          <w:i w:val="false"/>
+          <w:caps w:val="false"/>
+          <w:smallCaps w:val="false"/>
+          <w:color w:val="000000"/>
+          <w:spacing w:val="0"/>
+        </w:rPr>
       </w:pPr>
       <w:r>
         <w:rPr>
@@ -1446,14 +1477,10 @@
           <w:color w:val="000000"/>
           <w:spacing w:val="0"/>
           <w:sz w:val="21"/>
-          <w:shd w:fill="FFFF00" w:val="clear"/>
-        </w:rPr>
-        <w:t>sudo chmod 755 install-docker.sh</w:t>
-      </w:r>
-    </w:p>
-    <w:p>
-      <w:pPr>
-        <w:pStyle w:val="TextBody"/>
+        </w:rPr>
+        <w:t>#</w:t>
+      </w:r>
+      <w:r>
         <w:rPr>
           <w:rFonts w:ascii="Roboto;sans-serif" w:hAnsi="Roboto;sans-serif"/>
           <w:b w:val="false"/>
@@ -1464,49 +1491,25 @@
           <w:color w:val="000000"/>
           <w:spacing w:val="0"/>
         </w:rPr>
-      </w:pPr>
-      <w:r>
+        <w:t>执行安装即可</w:t>
+      </w:r>
+    </w:p>
+    <w:p>
+      <w:pPr>
+        <w:pStyle w:val="TextBody"/>
         <w:rPr>
           <w:rFonts w:ascii="Roboto;sans-serif" w:hAnsi="Roboto;sans-serif"/>
           <w:b w:val="false"/>
+          <w:b w:val="false"/>
           <w:bCs w:val="false"/>
+          <w:i w:val="false"/>
           <w:i w:val="false"/>
           <w:caps w:val="false"/>
           <w:smallCaps w:val="false"/>
           <w:color w:val="000000"/>
           <w:spacing w:val="0"/>
           <w:sz w:val="21"/>
-        </w:rPr>
-        <w:t>#</w:t>
-      </w:r>
-      <w:r>
-        <w:rPr>
-          <w:rFonts w:ascii="Roboto;sans-serif" w:hAnsi="Roboto;sans-serif"/>
-          <w:b w:val="false"/>
-          <w:bCs w:val="false"/>
-          <w:i w:val="false"/>
-          <w:caps w:val="false"/>
-          <w:smallCaps w:val="false"/>
-          <w:color w:val="000000"/>
-          <w:spacing w:val="0"/>
-        </w:rPr>
-        <w:t>执行安装即可</w:t>
-      </w:r>
-    </w:p>
-    <w:p>
-      <w:pPr>
-        <w:pStyle w:val="TextBody"/>
-        <w:rPr>
-          <w:rFonts w:ascii="Roboto;sans-serif" w:hAnsi="Roboto;sans-serif"/>
-          <w:b w:val="false"/>
-          <w:bCs w:val="false"/>
-          <w:i w:val="false"/>
-          <w:caps w:val="false"/>
-          <w:smallCaps w:val="false"/>
-          <w:color w:val="000000"/>
-          <w:spacing w:val="0"/>
-          <w:sz w:val="21"/>
-          <w:shd w:fill="FFFF00" w:val="clear"/>
+          <w:highlight w:val="yellow"/>
         </w:rPr>
       </w:pPr>
       <w:r>
@@ -1579,19 +1582,20 @@
     </w:p>
     <w:tbl>
       <w:tblPr>
-        <w:jc w:val="left"/>
-        <w:tblInd w:w="66" w:type="dxa"/>
+        <w:tblW w:w="9626" w:type="dxa"/>
+        <w:jc w:val="left"/>
+        <w:tblInd w:w="63" w:type="dxa"/>
         <w:tblBorders>
           <w:top w:val="single" w:sz="2" w:space="0" w:color="000001"/>
           <w:left w:val="single" w:sz="2" w:space="0" w:color="000001"/>
           <w:bottom w:val="single" w:sz="2" w:space="0" w:color="000001"/>
+          <w:right w:val="single" w:sz="2" w:space="0" w:color="000001"/>
           <w:insideH w:val="single" w:sz="2" w:space="0" w:color="000001"/>
-          <w:right w:val="single" w:sz="2" w:space="0" w:color="000001"/>
           <w:insideV w:val="single" w:sz="2" w:space="0" w:color="000001"/>
         </w:tblBorders>
         <w:tblCellMar>
           <w:top w:w="55" w:type="dxa"/>
-          <w:left w:w="51" w:type="dxa"/>
+          <w:left w:w="48" w:type="dxa"/>
           <w:bottom w:w="55" w:type="dxa"/>
           <w:right w:w="55" w:type="dxa"/>
         </w:tblCellMar>
@@ -1600,9 +1604,7 @@
         <w:gridCol w:w="9626"/>
       </w:tblGrid>
       <w:tr>
-        <w:trPr>
-          <w:cantSplit w:val="false"/>
-        </w:trPr>
+        <w:trPr/>
         <w:tc>
           <w:tcPr>
             <w:tcW w:w="9626" w:type="dxa"/>
@@ -1610,13 +1612,13 @@
               <w:top w:val="single" w:sz="2" w:space="0" w:color="000001"/>
               <w:left w:val="single" w:sz="2" w:space="0" w:color="000001"/>
               <w:bottom w:val="single" w:sz="2" w:space="0" w:color="000001"/>
+              <w:right w:val="single" w:sz="2" w:space="0" w:color="000001"/>
               <w:insideH w:val="single" w:sz="2" w:space="0" w:color="000001"/>
-              <w:right w:val="single" w:sz="2" w:space="0" w:color="000001"/>
               <w:insideV w:val="single" w:sz="2" w:space="0" w:color="000001"/>
             </w:tcBorders>
             <w:shd w:fill="FFFFFF" w:val="clear"/>
             <w:tcMar>
-              <w:left w:w="51" w:type="dxa"/>
+              <w:left w:w="48" w:type="dxa"/>
             </w:tcMar>
           </w:tcPr>
           <w:p>
@@ -1638,23 +1640,20 @@
         </w:tc>
       </w:tr>
       <w:tr>
-        <w:trPr>
-          <w:cantSplit w:val="false"/>
-        </w:trPr>
+        <w:trPr/>
         <w:tc>
           <w:tcPr>
             <w:tcW w:w="9626" w:type="dxa"/>
             <w:tcBorders>
-              <w:top w:val="nil"/>
               <w:left w:val="single" w:sz="2" w:space="0" w:color="000001"/>
               <w:bottom w:val="single" w:sz="2" w:space="0" w:color="000001"/>
+              <w:right w:val="single" w:sz="2" w:space="0" w:color="000001"/>
               <w:insideH w:val="single" w:sz="2" w:space="0" w:color="000001"/>
-              <w:right w:val="single" w:sz="2" w:space="0" w:color="000001"/>
               <w:insideV w:val="single" w:sz="2" w:space="0" w:color="000001"/>
             </w:tcBorders>
             <w:shd w:fill="FFFFFF" w:val="clear"/>
             <w:tcMar>
-              <w:left w:w="51" w:type="dxa"/>
+              <w:left w:w="48" w:type="dxa"/>
             </w:tcMar>
           </w:tcPr>
           <w:p>
@@ -1669,6 +1668,8 @@
               <w:rPr>
                 <w:rFonts w:ascii="Consolas;Liberation Mono;Courier;monospace" w:hAnsi="Consolas;Liberation Mono;Courier;monospace"/>
                 <w:b w:val="false"/>
+                <w:b w:val="false"/>
+                <w:i w:val="false"/>
                 <w:i w:val="false"/>
                 <w:caps w:val="false"/>
                 <w:smallCaps w:val="false"/>
@@ -1703,6 +1704,8 @@
               <w:rPr>
                 <w:rFonts w:ascii="Consolas;Liberation Mono;Courier;monospace" w:hAnsi="Consolas;Liberation Mono;Courier;monospace"/>
                 <w:b w:val="false"/>
+                <w:b w:val="false"/>
+                <w:i w:val="false"/>
                 <w:i w:val="false"/>
                 <w:caps w:val="false"/>
                 <w:smallCaps w:val="false"/>
@@ -1737,6 +1740,8 @@
               <w:rPr>
                 <w:rFonts w:ascii="Consolas;Liberation Mono;Courier;monospace" w:hAnsi="Consolas;Liberation Mono;Courier;monospace"/>
                 <w:b w:val="false"/>
+                <w:b w:val="false"/>
+                <w:i w:val="false"/>
                 <w:i w:val="false"/>
                 <w:caps w:val="false"/>
                 <w:smallCaps w:val="false"/>
@@ -1784,6 +1789,8 @@
               <w:rPr>
                 <w:rFonts w:ascii="Consolas;Liberation Mono;Courier;monospace" w:hAnsi="Consolas;Liberation Mono;Courier;monospace"/>
                 <w:b w:val="false"/>
+                <w:b w:val="false"/>
+                <w:i w:val="false"/>
                 <w:i w:val="false"/>
                 <w:caps w:val="false"/>
                 <w:smallCaps w:val="false"/>
@@ -1831,6 +1838,8 @@
               <w:rPr>
                 <w:rFonts w:ascii="Consolas;Liberation Mono;Courier;monospace" w:hAnsi="Consolas;Liberation Mono;Courier;monospace"/>
                 <w:b w:val="false"/>
+                <w:b w:val="false"/>
+                <w:i w:val="false"/>
                 <w:i w:val="false"/>
                 <w:caps w:val="false"/>
                 <w:smallCaps w:val="false"/>
@@ -1865,6 +1874,8 @@
               <w:rPr>
                 <w:rFonts w:ascii="Consolas;Liberation Mono;Courier;monospace" w:hAnsi="Consolas;Liberation Mono;Courier;monospace"/>
                 <w:b w:val="false"/>
+                <w:b w:val="false"/>
+                <w:i w:val="false"/>
                 <w:i w:val="false"/>
                 <w:caps w:val="false"/>
                 <w:smallCaps w:val="false"/>
@@ -1899,6 +1910,8 @@
               <w:rPr>
                 <w:rFonts w:ascii="Consolas;Liberation Mono;Courier;monospace" w:hAnsi="Consolas;Liberation Mono;Courier;monospace"/>
                 <w:b w:val="false"/>
+                <w:b w:val="false"/>
+                <w:i w:val="false"/>
                 <w:i w:val="false"/>
                 <w:caps w:val="false"/>
                 <w:smallCaps w:val="false"/>
@@ -1933,6 +1946,8 @@
               <w:rPr>
                 <w:rFonts w:ascii="Consolas;Liberation Mono;Courier;monospace" w:hAnsi="Consolas;Liberation Mono;Courier;monospace"/>
                 <w:b w:val="false"/>
+                <w:b w:val="false"/>
+                <w:i w:val="false"/>
                 <w:i w:val="false"/>
                 <w:caps w:val="false"/>
                 <w:smallCaps w:val="false"/>
@@ -1990,6 +2005,8 @@
               <w:rPr>
                 <w:rFonts w:ascii="Consolas;Liberation Mono;Courier;monospace" w:hAnsi="Consolas;Liberation Mono;Courier;monospace"/>
                 <w:b w:val="false"/>
+                <w:b w:val="false"/>
+                <w:i w:val="false"/>
                 <w:i w:val="false"/>
                 <w:caps w:val="false"/>
                 <w:smallCaps w:val="false"/>
@@ -2037,6 +2054,8 @@
               <w:rPr>
                 <w:rFonts w:ascii="Consolas;Liberation Mono;Courier;monospace" w:hAnsi="Consolas;Liberation Mono;Courier;monospace"/>
                 <w:b w:val="false"/>
+                <w:b w:val="false"/>
+                <w:i w:val="false"/>
                 <w:i w:val="false"/>
                 <w:caps w:val="false"/>
                 <w:smallCaps w:val="false"/>
@@ -2084,6 +2103,8 @@
               <w:rPr>
                 <w:rFonts w:ascii="Consolas;Liberation Mono;Courier;monospace" w:hAnsi="Consolas;Liberation Mono;Courier;monospace"/>
                 <w:b w:val="false"/>
+                <w:b w:val="false"/>
+                <w:i w:val="false"/>
                 <w:i w:val="false"/>
                 <w:caps w:val="false"/>
                 <w:smallCaps w:val="false"/>
@@ -2131,6 +2152,8 @@
               <w:rPr>
                 <w:rFonts w:ascii="Consolas;Liberation Mono;Courier;monospace" w:hAnsi="Consolas;Liberation Mono;Courier;monospace"/>
                 <w:b w:val="false"/>
+                <w:b w:val="false"/>
+                <w:i w:val="false"/>
                 <w:i w:val="false"/>
                 <w:caps w:val="false"/>
                 <w:smallCaps w:val="false"/>
@@ -2165,6 +2188,8 @@
               <w:rPr>
                 <w:rFonts w:ascii="Consolas;Liberation Mono;Courier;monospace" w:hAnsi="Consolas;Liberation Mono;Courier;monospace"/>
                 <w:b w:val="false"/>
+                <w:b w:val="false"/>
+                <w:i w:val="false"/>
                 <w:i w:val="false"/>
                 <w:caps w:val="false"/>
                 <w:smallCaps w:val="false"/>
@@ -2199,6 +2224,8 @@
               <w:rPr>
                 <w:rFonts w:ascii="Consolas;Liberation Mono;Courier;monospace" w:hAnsi="Consolas;Liberation Mono;Courier;monospace"/>
                 <w:b w:val="false"/>
+                <w:b w:val="false"/>
+                <w:i w:val="false"/>
                 <w:i w:val="false"/>
                 <w:caps w:val="false"/>
                 <w:smallCaps w:val="false"/>
@@ -2256,6 +2283,8 @@
               <w:rPr>
                 <w:rFonts w:ascii="Consolas;Liberation Mono;Courier;monospace" w:hAnsi="Consolas;Liberation Mono;Courier;monospace"/>
                 <w:b w:val="false"/>
+                <w:b w:val="false"/>
+                <w:i w:val="false"/>
                 <w:i w:val="false"/>
                 <w:caps w:val="false"/>
                 <w:smallCaps w:val="false"/>
@@ -2303,6 +2332,8 @@
               <w:rPr>
                 <w:rFonts w:ascii="Consolas;Liberation Mono;Courier;monospace" w:hAnsi="Consolas;Liberation Mono;Courier;monospace"/>
                 <w:b w:val="false"/>
+                <w:b w:val="false"/>
+                <w:i w:val="false"/>
                 <w:i w:val="false"/>
                 <w:caps w:val="false"/>
                 <w:smallCaps w:val="false"/>
@@ -2350,6 +2381,8 @@
               <w:rPr>
                 <w:rFonts w:ascii="Consolas;Liberation Mono;Courier;monospace" w:hAnsi="Consolas;Liberation Mono;Courier;monospace"/>
                 <w:b w:val="false"/>
+                <w:b w:val="false"/>
+                <w:i w:val="false"/>
                 <w:i w:val="false"/>
                 <w:caps w:val="false"/>
                 <w:smallCaps w:val="false"/>
@@ -2397,6 +2430,8 @@
               <w:rPr>
                 <w:rFonts w:ascii="Consolas;Liberation Mono;Courier;monospace" w:hAnsi="Consolas;Liberation Mono;Courier;monospace"/>
                 <w:b w:val="false"/>
+                <w:b w:val="false"/>
+                <w:i w:val="false"/>
                 <w:i w:val="false"/>
                 <w:caps w:val="false"/>
                 <w:smallCaps w:val="false"/>
@@ -2431,6 +2466,8 @@
               <w:rPr>
                 <w:rFonts w:ascii="Consolas;Liberation Mono;Courier;monospace" w:hAnsi="Consolas;Liberation Mono;Courier;monospace"/>
                 <w:b w:val="false"/>
+                <w:b w:val="false"/>
+                <w:i w:val="false"/>
                 <w:i w:val="false"/>
                 <w:caps w:val="false"/>
                 <w:smallCaps w:val="false"/>
@@ -2465,6 +2502,8 @@
               <w:rPr>
                 <w:rFonts w:ascii="Consolas;Liberation Mono;Courier;monospace" w:hAnsi="Consolas;Liberation Mono;Courier;monospace"/>
                 <w:b w:val="false"/>
+                <w:b w:val="false"/>
+                <w:i w:val="false"/>
                 <w:i w:val="false"/>
                 <w:caps w:val="false"/>
                 <w:smallCaps w:val="false"/>
@@ -2499,6 +2538,8 @@
               <w:rPr>
                 <w:rFonts w:ascii="Consolas;Liberation Mono;Courier;monospace" w:hAnsi="Consolas;Liberation Mono;Courier;monospace"/>
                 <w:b w:val="false"/>
+                <w:b w:val="false"/>
+                <w:i w:val="false"/>
                 <w:i w:val="false"/>
                 <w:caps w:val="false"/>
                 <w:smallCaps w:val="false"/>
@@ -2533,6 +2574,8 @@
               <w:rPr>
                 <w:rFonts w:ascii="Consolas;Liberation Mono;Courier;monospace" w:hAnsi="Consolas;Liberation Mono;Courier;monospace"/>
                 <w:b w:val="false"/>
+                <w:b w:val="false"/>
+                <w:i w:val="false"/>
                 <w:i w:val="false"/>
                 <w:caps w:val="false"/>
                 <w:smallCaps w:val="false"/>
@@ -2567,6 +2610,8 @@
               <w:rPr>
                 <w:rFonts w:ascii="Consolas;Liberation Mono;Courier;monospace" w:hAnsi="Consolas;Liberation Mono;Courier;monospace"/>
                 <w:b w:val="false"/>
+                <w:b w:val="false"/>
+                <w:i w:val="false"/>
                 <w:i w:val="false"/>
                 <w:caps w:val="false"/>
                 <w:smallCaps w:val="false"/>
@@ -2601,6 +2646,8 @@
               <w:rPr>
                 <w:rFonts w:ascii="Consolas;Liberation Mono;Courier;monospace" w:hAnsi="Consolas;Liberation Mono;Courier;monospace"/>
                 <w:b w:val="false"/>
+                <w:b w:val="false"/>
+                <w:i w:val="false"/>
                 <w:i w:val="false"/>
                 <w:caps w:val="false"/>
                 <w:smallCaps w:val="false"/>
@@ -2648,6 +2695,8 @@
               <w:rPr>
                 <w:rFonts w:ascii="Consolas;Liberation Mono;Courier;monospace" w:hAnsi="Consolas;Liberation Mono;Courier;monospace"/>
                 <w:b w:val="false"/>
+                <w:b w:val="false"/>
+                <w:i w:val="false"/>
                 <w:i w:val="false"/>
                 <w:caps w:val="false"/>
                 <w:smallCaps w:val="false"/>
@@ -2695,6 +2744,8 @@
               <w:rPr>
                 <w:rFonts w:ascii="Consolas;Liberation Mono;Courier;monospace" w:hAnsi="Consolas;Liberation Mono;Courier;monospace"/>
                 <w:b w:val="false"/>
+                <w:b w:val="false"/>
+                <w:i w:val="false"/>
                 <w:i w:val="false"/>
                 <w:caps w:val="false"/>
                 <w:smallCaps w:val="false"/>
@@ -2729,6 +2780,8 @@
               <w:rPr>
                 <w:rFonts w:ascii="Consolas;Liberation Mono;Courier;monospace" w:hAnsi="Consolas;Liberation Mono;Courier;monospace"/>
                 <w:b w:val="false"/>
+                <w:b w:val="false"/>
+                <w:i w:val="false"/>
                 <w:i w:val="false"/>
                 <w:caps w:val="false"/>
                 <w:smallCaps w:val="false"/>
@@ -2776,6 +2829,8 @@
               <w:rPr>
                 <w:rFonts w:ascii="Consolas;Liberation Mono;Courier;monospace" w:hAnsi="Consolas;Liberation Mono;Courier;monospace"/>
                 <w:b w:val="false"/>
+                <w:b w:val="false"/>
+                <w:i w:val="false"/>
                 <w:i w:val="false"/>
                 <w:caps w:val="false"/>
                 <w:smallCaps w:val="false"/>
@@ -2823,6 +2878,8 @@
               <w:rPr>
                 <w:rFonts w:ascii="Consolas;Liberation Mono;Courier;monospace" w:hAnsi="Consolas;Liberation Mono;Courier;monospace"/>
                 <w:b w:val="false"/>
+                <w:b w:val="false"/>
+                <w:i w:val="false"/>
                 <w:i w:val="false"/>
                 <w:caps w:val="false"/>
                 <w:smallCaps w:val="false"/>
@@ -2857,6 +2914,8 @@
               <w:rPr>
                 <w:rFonts w:ascii="Consolas;Liberation Mono;Courier;monospace" w:hAnsi="Consolas;Liberation Mono;Courier;monospace"/>
                 <w:b w:val="false"/>
+                <w:b w:val="false"/>
+                <w:i w:val="false"/>
                 <w:i w:val="false"/>
                 <w:caps w:val="false"/>
                 <w:smallCaps w:val="false"/>
@@ -2891,6 +2950,8 @@
               <w:rPr>
                 <w:rFonts w:ascii="Consolas;Liberation Mono;Courier;monospace" w:hAnsi="Consolas;Liberation Mono;Courier;monospace"/>
                 <w:b w:val="false"/>
+                <w:b w:val="false"/>
+                <w:i w:val="false"/>
                 <w:i w:val="false"/>
                 <w:caps w:val="false"/>
                 <w:smallCaps w:val="false"/>
@@ -2925,6 +2986,8 @@
               <w:rPr>
                 <w:rFonts w:ascii="Consolas;Liberation Mono;Courier;monospace" w:hAnsi="Consolas;Liberation Mono;Courier;monospace"/>
                 <w:b w:val="false"/>
+                <w:b w:val="false"/>
+                <w:i w:val="false"/>
                 <w:i w:val="false"/>
                 <w:caps w:val="false"/>
                 <w:smallCaps w:val="false"/>
@@ -2959,6 +3022,8 @@
               <w:rPr>
                 <w:rFonts w:ascii="Consolas;Liberation Mono;Courier;monospace" w:hAnsi="Consolas;Liberation Mono;Courier;monospace"/>
                 <w:b w:val="false"/>
+                <w:b w:val="false"/>
+                <w:i w:val="false"/>
                 <w:i w:val="false"/>
                 <w:caps w:val="false"/>
                 <w:smallCaps w:val="false"/>
@@ -2993,6 +3058,8 @@
               <w:rPr>
                 <w:rFonts w:ascii="Consolas;Liberation Mono;Courier;monospace" w:hAnsi="Consolas;Liberation Mono;Courier;monospace"/>
                 <w:b w:val="false"/>
+                <w:b w:val="false"/>
+                <w:i w:val="false"/>
                 <w:i w:val="false"/>
                 <w:caps w:val="false"/>
                 <w:smallCaps w:val="false"/>
@@ -3027,6 +3094,8 @@
               <w:rPr>
                 <w:rFonts w:ascii="Consolas;Liberation Mono;Courier;monospace" w:hAnsi="Consolas;Liberation Mono;Courier;monospace"/>
                 <w:b w:val="false"/>
+                <w:b w:val="false"/>
+                <w:i w:val="false"/>
                 <w:i w:val="false"/>
                 <w:caps w:val="false"/>
                 <w:smallCaps w:val="false"/>
@@ -3061,6 +3130,8 @@
               <w:rPr>
                 <w:rFonts w:ascii="Consolas;Liberation Mono;Courier;monospace" w:hAnsi="Consolas;Liberation Mono;Courier;monospace"/>
                 <w:b w:val="false"/>
+                <w:b w:val="false"/>
+                <w:i w:val="false"/>
                 <w:i w:val="false"/>
                 <w:caps w:val="false"/>
                 <w:smallCaps w:val="false"/>
@@ -3095,6 +3166,8 @@
               <w:rPr>
                 <w:rFonts w:ascii="Consolas;Liberation Mono;Courier;monospace" w:hAnsi="Consolas;Liberation Mono;Courier;monospace"/>
                 <w:b w:val="false"/>
+                <w:b w:val="false"/>
+                <w:i w:val="false"/>
                 <w:i w:val="false"/>
                 <w:caps w:val="false"/>
                 <w:smallCaps w:val="false"/>
@@ -3129,6 +3202,8 @@
               <w:rPr>
                 <w:rFonts w:ascii="Consolas;Liberation Mono;Courier;monospace" w:hAnsi="Consolas;Liberation Mono;Courier;monospace"/>
                 <w:b w:val="false"/>
+                <w:b w:val="false"/>
+                <w:i w:val="false"/>
                 <w:i w:val="false"/>
                 <w:caps w:val="false"/>
                 <w:smallCaps w:val="false"/>
@@ -3163,6 +3238,8 @@
               <w:rPr>
                 <w:rFonts w:ascii="Consolas;Liberation Mono;Courier;monospace" w:hAnsi="Consolas;Liberation Mono;Courier;monospace"/>
                 <w:b w:val="false"/>
+                <w:b w:val="false"/>
+                <w:i w:val="false"/>
                 <w:i w:val="false"/>
                 <w:caps w:val="false"/>
                 <w:smallCaps w:val="false"/>
@@ -3210,6 +3287,8 @@
               <w:rPr>
                 <w:rFonts w:ascii="Consolas;Liberation Mono;Courier;monospace" w:hAnsi="Consolas;Liberation Mono;Courier;monospace"/>
                 <w:b w:val="false"/>
+                <w:b w:val="false"/>
+                <w:i w:val="false"/>
                 <w:i w:val="false"/>
                 <w:caps w:val="false"/>
                 <w:smallCaps w:val="false"/>
@@ -3257,6 +3336,8 @@
               <w:rPr>
                 <w:rFonts w:ascii="Consolas;Liberation Mono;Courier;monospace" w:hAnsi="Consolas;Liberation Mono;Courier;monospace"/>
                 <w:b w:val="false"/>
+                <w:b w:val="false"/>
+                <w:i w:val="false"/>
                 <w:i w:val="false"/>
                 <w:caps w:val="false"/>
                 <w:smallCaps w:val="false"/>
@@ -3291,6 +3372,8 @@
               <w:rPr>
                 <w:rFonts w:ascii="Consolas;Liberation Mono;Courier;monospace" w:hAnsi="Consolas;Liberation Mono;Courier;monospace"/>
                 <w:b w:val="false"/>
+                <w:b w:val="false"/>
+                <w:i w:val="false"/>
                 <w:i w:val="false"/>
                 <w:caps w:val="false"/>
                 <w:smallCaps w:val="false"/>
@@ -3338,6 +3421,8 @@
               <w:rPr>
                 <w:rFonts w:ascii="Consolas;Liberation Mono;Courier;monospace" w:hAnsi="Consolas;Liberation Mono;Courier;monospace"/>
                 <w:b w:val="false"/>
+                <w:b w:val="false"/>
+                <w:i w:val="false"/>
                 <w:i w:val="false"/>
                 <w:caps w:val="false"/>
                 <w:smallCaps w:val="false"/>
@@ -3385,6 +3470,8 @@
               <w:rPr>
                 <w:rFonts w:ascii="Consolas;Liberation Mono;Courier;monospace" w:hAnsi="Consolas;Liberation Mono;Courier;monospace"/>
                 <w:b w:val="false"/>
+                <w:b w:val="false"/>
+                <w:i w:val="false"/>
                 <w:i w:val="false"/>
                 <w:caps w:val="false"/>
                 <w:smallCaps w:val="false"/>
@@ -3419,6 +3506,8 @@
               <w:rPr>
                 <w:rFonts w:ascii="Consolas;Liberation Mono;Courier;monospace" w:hAnsi="Consolas;Liberation Mono;Courier;monospace"/>
                 <w:b w:val="false"/>
+                <w:b w:val="false"/>
+                <w:i w:val="false"/>
                 <w:i w:val="false"/>
                 <w:caps w:val="false"/>
                 <w:smallCaps w:val="false"/>
@@ -3453,6 +3542,8 @@
               <w:rPr>
                 <w:rFonts w:ascii="Consolas;Liberation Mono;Courier;monospace" w:hAnsi="Consolas;Liberation Mono;Courier;monospace"/>
                 <w:b w:val="false"/>
+                <w:b w:val="false"/>
+                <w:i w:val="false"/>
                 <w:i w:val="false"/>
                 <w:caps w:val="false"/>
                 <w:smallCaps w:val="false"/>
@@ -3487,6 +3578,8 @@
               <w:rPr>
                 <w:rFonts w:ascii="Consolas;Liberation Mono;Courier;monospace" w:hAnsi="Consolas;Liberation Mono;Courier;monospace"/>
                 <w:b w:val="false"/>
+                <w:b w:val="false"/>
+                <w:i w:val="false"/>
                 <w:i w:val="false"/>
                 <w:caps w:val="false"/>
                 <w:smallCaps w:val="false"/>
@@ -3521,6 +3614,8 @@
               <w:rPr>
                 <w:rFonts w:ascii="Consolas;Liberation Mono;Courier;monospace" w:hAnsi="Consolas;Liberation Mono;Courier;monospace"/>
                 <w:b w:val="false"/>
+                <w:b w:val="false"/>
+                <w:i w:val="false"/>
                 <w:i w:val="false"/>
                 <w:caps w:val="false"/>
                 <w:smallCaps w:val="false"/>
@@ -3555,6 +3650,8 @@
               <w:rPr>
                 <w:rFonts w:ascii="Consolas;Liberation Mono;Courier;monospace" w:hAnsi="Consolas;Liberation Mono;Courier;monospace"/>
                 <w:b w:val="false"/>
+                <w:b w:val="false"/>
+                <w:i w:val="false"/>
                 <w:i w:val="false"/>
                 <w:caps w:val="false"/>
                 <w:smallCaps w:val="false"/>
@@ -3594,13 +3691,15 @@
         <w:rPr>
           <w:rFonts w:ascii="Roboto;sans-serif" w:hAnsi="Roboto;sans-serif"/>
           <w:b w:val="false"/>
+          <w:b w:val="false"/>
           <w:bCs w:val="false"/>
+          <w:i w:val="false"/>
           <w:i w:val="false"/>
           <w:caps w:val="false"/>
           <w:smallCaps w:val="false"/>
           <w:color w:val="000000"/>
           <w:spacing w:val="0"/>
-          <w:shd w:fill="FFFF00" w:val="clear"/>
+          <w:highlight w:val="yellow"/>
         </w:rPr>
       </w:pPr>
       <w:r>
@@ -3639,6 +3738,22 @@
         <w:rPr>
           <w:rFonts w:ascii="Roboto;sans-serif" w:hAnsi="Roboto;sans-serif"/>
           <w:b w:val="false"/>
+          <w:b w:val="false"/>
+          <w:bCs w:val="false"/>
+          <w:i w:val="false"/>
+          <w:i w:val="false"/>
+          <w:caps w:val="false"/>
+          <w:smallCaps w:val="false"/>
+          <w:color w:val="000000"/>
+          <w:spacing w:val="0"/>
+          <w:sz w:val="21"/>
+          <w:highlight w:val="yellow"/>
+        </w:rPr>
+      </w:pPr>
+      <w:r>
+        <w:rPr>
+          <w:rFonts w:ascii="Roboto;sans-serif" w:hAnsi="Roboto;sans-serif"/>
+          <w:b w:val="false"/>
           <w:bCs w:val="false"/>
           <w:i w:val="false"/>
           <w:caps w:val="false"/>
@@ -3648,30 +3763,18 @@
           <w:sz w:val="21"/>
           <w:shd w:fill="FFFF00" w:val="clear"/>
         </w:rPr>
-      </w:pPr>
-      <w:r>
+        <w:t>sudo chmod 755 install-docker-src.sh</w:t>
+      </w:r>
+    </w:p>
+    <w:p>
+      <w:pPr>
+        <w:pStyle w:val="TextBody"/>
         <w:rPr>
           <w:rFonts w:ascii="Roboto;sans-serif" w:hAnsi="Roboto;sans-serif"/>
           <w:b w:val="false"/>
+          <w:b w:val="false"/>
           <w:bCs w:val="false"/>
           <w:i w:val="false"/>
-          <w:caps w:val="false"/>
-          <w:smallCaps w:val="false"/>
-          <w:color w:val="000000"/>
-          <w:spacing w:val="0"/>
-          <w:sz w:val="21"/>
-          <w:shd w:fill="FFFF00" w:val="clear"/>
-        </w:rPr>
-        <w:t>sudo chmod 755 install-docker-src.sh</w:t>
-      </w:r>
-    </w:p>
-    <w:p>
-      <w:pPr>
-        <w:pStyle w:val="TextBody"/>
-        <w:rPr>
-          <w:rFonts w:ascii="Roboto;sans-serif" w:hAnsi="Roboto;sans-serif"/>
-          <w:b w:val="false"/>
-          <w:bCs w:val="false"/>
           <w:i w:val="false"/>
           <w:caps w:val="false"/>
           <w:smallCaps w:val="false"/>
@@ -3719,14 +3822,16 @@
         <w:rPr>
           <w:rFonts w:ascii="Roboto;sans-serif" w:hAnsi="Roboto;sans-serif"/>
           <w:b w:val="false"/>
+          <w:b w:val="false"/>
           <w:bCs w:val="false"/>
+          <w:i w:val="false"/>
           <w:i w:val="false"/>
           <w:caps w:val="false"/>
           <w:smallCaps w:val="false"/>
           <w:color w:val="000000"/>
           <w:spacing w:val="0"/>
           <w:sz w:val="21"/>
-          <w:shd w:fill="FFFF00" w:val="clear"/>
+          <w:highlight w:val="yellow"/>
         </w:rPr>
       </w:pPr>
       <w:r>
@@ -3757,6 +3862,8 @@
         <w:rPr>
           <w:rFonts w:ascii="Geomanist;sans-serif" w:hAnsi="Geomanist;sans-serif"/>
           <w:b w:val="false"/>
+          <w:b w:val="false"/>
+          <w:i w:val="false"/>
           <w:i w:val="false"/>
           <w:caps w:val="false"/>
           <w:smallCaps w:val="false"/>
@@ -3790,6 +3897,8 @@
         <w:rPr>
           <w:rFonts w:ascii="Consolas;Liberation Mono;Courier;monospace" w:hAnsi="Consolas;Liberation Mono;Courier;monospace"/>
           <w:b w:val="false"/>
+          <w:b w:val="false"/>
+          <w:i w:val="false"/>
           <w:i w:val="false"/>
           <w:caps w:val="false"/>
           <w:smallCaps w:val="false"/>
@@ -3879,9 +3988,7 @@
     <w:p>
       <w:pPr>
         <w:pStyle w:val="TextBody"/>
-        <w:rPr>
-          <w:rStyle w:val="InternetLink"/>
-        </w:rPr>
+        <w:rPr/>
       </w:pPr>
       <w:r>
         <w:rPr>
@@ -3995,18 +4102,14 @@
     <w:p>
       <w:pPr>
         <w:pStyle w:val="Normal"/>
+        <w:rPr/>
+      </w:pPr>
+      <w:r>
         <w:rPr>
           <w:b/>
           <w:bCs/>
           <w:shd w:fill="FFFF00" w:val="clear"/>
         </w:rPr>
-      </w:pPr>
-      <w:r>
-        <w:rPr>
-          <w:b/>
-          <w:bCs/>
-          <w:shd w:fill="FFFF00" w:val="clear"/>
-        </w:rPr>
         <w:t>firstly:</w:t>
       </w:r>
     </w:p>
@@ -4041,9 +4144,7 @@
     <w:p>
       <w:pPr>
         <w:pStyle w:val="Normal"/>
-        <w:rPr>
-          <w:rStyle w:val="InternetLink"/>
-        </w:rPr>
+        <w:rPr/>
       </w:pPr>
       <w:r>
         <w:rPr/>
@@ -4083,6 +4184,7 @@
         <w:rPr>
           <w:rStyle w:val="SourceText"/>
           <w:b w:val="false"/>
+          <w:b w:val="false"/>
           <w:bCs w:val="false"/>
           <w:sz w:val="22"/>
           <w:szCs w:val="22"/>
@@ -4110,403 +4212,749 @@
       <w:pPr>
         <w:pStyle w:val="Normal"/>
         <w:rPr>
+          <w:b/>
+          <w:b/>
+          <w:bCs/>
           <w:sz w:val="22"/>
           <w:szCs w:val="22"/>
         </w:rPr>
       </w:pPr>
       <w:r>
         <w:rPr>
+          <w:b/>
+          <w:bCs/>
           <w:sz w:val="22"/>
           <w:szCs w:val="22"/>
         </w:rPr>
-      </w:r>
-    </w:p>
-    <w:p>
-      <w:pPr>
-        <w:pStyle w:val="Normal"/>
-        <w:rPr/>
-      </w:pPr>
-      <w:r>
-        <w:rPr/>
-        <w:t>1:create dir</w:t>
-      </w:r>
-    </w:p>
-    <w:p>
-      <w:pPr>
-        <w:pStyle w:val="Normal"/>
-        <w:rPr/>
-      </w:pPr>
-      <w:r>
-        <w:rPr/>
-        <w:t>sudo mkdir /usr/local/share/ca-certificates/docker-dev-cert</w:t>
-      </w:r>
-    </w:p>
-    <w:p>
-      <w:pPr>
-        <w:pStyle w:val="Normal"/>
-        <w:rPr/>
-      </w:pPr>
-      <w:r>
-        <w:rPr/>
-      </w:r>
-    </w:p>
-    <w:p>
-      <w:pPr>
-        <w:pStyle w:val="Normal"/>
-        <w:rPr/>
-      </w:pPr>
-      <w:r>
-        <w:rPr/>
-        <w:t xml:space="preserve">2:create file and paste the certificate </w:t>
-      </w:r>
-    </w:p>
-    <w:p>
-      <w:pPr>
-        <w:pStyle w:val="Normal"/>
-        <w:rPr/>
-      </w:pPr>
-      <w:r>
-        <w:rPr/>
-        <w:t>sudo rm /usr/local/share/ca-certificates/docker-dev-cert/devdockerCA.crt</w:t>
-      </w:r>
-    </w:p>
-    <w:p>
-      <w:pPr>
-        <w:pStyle w:val="Normal"/>
-        <w:rPr/>
-      </w:pPr>
-      <w:r>
-        <w:rPr/>
-        <w:t>sudo nano /usr/local/share/ca-certificates/docker-dev-cert/devdockerCA.crt</w:t>
-      </w:r>
-    </w:p>
-    <w:p>
-      <w:pPr>
-        <w:pStyle w:val="Normal"/>
-        <w:rPr/>
-      </w:pPr>
-      <w:r>
-        <w:rPr/>
-        <w:t>#add cert key</w:t>
-      </w:r>
-    </w:p>
-    <w:p>
-      <w:pPr>
-        <w:pStyle w:val="Normal"/>
-        <w:rPr/>
-      </w:pPr>
-      <w:r>
-        <w:rPr/>
-        <w:t>-----BEGIN CERTIFICATE-----</w:t>
-      </w:r>
-    </w:p>
-    <w:p>
-      <w:pPr>
-        <w:pStyle w:val="Normal"/>
-        <w:rPr/>
-      </w:pPr>
-      <w:r>
-        <w:rPr/>
-        <w:t>MIID6zCCAtOgAwIBAgIJAKAbyZuhUQJiMA0GCSqGSIb3DQEBCwUAMIGLMQswCQYD</w:t>
-      </w:r>
-    </w:p>
-    <w:p>
-      <w:pPr>
-        <w:pStyle w:val="Normal"/>
-        <w:rPr/>
-      </w:pPr>
-      <w:r>
-        <w:rPr/>
-        <w:t>VQQGEwJaSDELMAkGA1UECAwCR0QxCzAJBgNVBAcMAlNaMQ8wDQYDVQQKDAZWUENM</w:t>
-      </w:r>
-    </w:p>
-    <w:p>
-      <w:pPr>
-        <w:pStyle w:val="Normal"/>
-        <w:rPr/>
-      </w:pPr>
-      <w:r>
-        <w:rPr/>
-        <w:t>VUIxDzANBgNVBAsMBlZQQ0xVQjEdMBsGA1UEAwwUaHViLmRvY2tlci52cGNsdWIu</w:t>
-      </w:r>
-    </w:p>
-    <w:p>
-      <w:pPr>
-        <w:pStyle w:val="Normal"/>
-        <w:rPr/>
-      </w:pPr>
-      <w:r>
-        <w:rPr/>
-        <w:t>Y24xITAfBgkqhkiG9w0BCQEWEmNoZW4ud2VpQHZwY2x1Yi5jbjAeFw0xNjA3MTYw</w:t>
-      </w:r>
-    </w:p>
-    <w:p>
-      <w:pPr>
-        <w:pStyle w:val="Normal"/>
-        <w:rPr/>
-      </w:pPr>
-      <w:r>
-        <w:rPr/>
-        <w:t>ODI3NTRaFw00MzEyMDIwODI3NTRaMIGLMQswCQYDVQQGEwJaSDELMAkGA1UECAwC</w:t>
-      </w:r>
-    </w:p>
-    <w:p>
-      <w:pPr>
-        <w:pStyle w:val="Normal"/>
-        <w:rPr/>
-      </w:pPr>
-      <w:r>
-        <w:rPr/>
-        <w:t>R0QxCzAJBgNVBAcMAlNaMQ8wDQYDVQQKDAZWUENMVUIxDzANBgNVBAsMBlZQQ0xV</w:t>
-      </w:r>
-    </w:p>
-    <w:p>
-      <w:pPr>
-        <w:pStyle w:val="Normal"/>
-        <w:rPr/>
-      </w:pPr>
-      <w:r>
-        <w:rPr/>
-        <w:t>QjEdMBsGA1UEAwwUaHViLmRvY2tlci52cGNsdWIuY24xITAfBgkqhkiG9w0BCQEW</w:t>
-      </w:r>
-    </w:p>
-    <w:p>
-      <w:pPr>
-        <w:pStyle w:val="Normal"/>
-        <w:rPr/>
-      </w:pPr>
-      <w:r>
-        <w:rPr/>
-        <w:t>EmNoZW4ud2VpQHZwY2x1Yi5jbjCCASIwDQYJKoZIhvcNAQEBBQADggEPADCCAQoC</w:t>
-      </w:r>
-    </w:p>
-    <w:p>
-      <w:pPr>
-        <w:pStyle w:val="Normal"/>
-        <w:rPr/>
-      </w:pPr>
-      <w:r>
-        <w:rPr/>
-        <w:t>ggEBAMPZRrO/Fc7PrY94uiiSl4dA4r5ko0ca5j9IbW/8wmlEwLWtMXd/+ERtsDr2</w:t>
-      </w:r>
-    </w:p>
-    <w:p>
-      <w:pPr>
-        <w:pStyle w:val="Normal"/>
-        <w:rPr/>
-      </w:pPr>
-      <w:r>
-        <w:rPr/>
-        <w:t>mMIkSuWxY6T5MJft2Fg4iogiaRZuS/6Vqub1jqd61A9LToCfYr2Z3jrQaC8otWI6</w:t>
-      </w:r>
-    </w:p>
-    <w:p>
-      <w:pPr>
-        <w:pStyle w:val="Normal"/>
-        <w:rPr/>
-      </w:pPr>
-      <w:r>
-        <w:rPr/>
-        <w:t>uN83MWcmJTgbjqONO2xwVcuWfncXIClvhWWSIYBO60kFaq6RZDFdSS1Qz6W2m+mB</w:t>
-      </w:r>
-    </w:p>
-    <w:p>
-      <w:pPr>
-        <w:pStyle w:val="Normal"/>
-        <w:rPr/>
-      </w:pPr>
-      <w:r>
-        <w:rPr/>
-        <w:t>U6c0B8ueUz3KE8CLGsnFVT6GXq82qsQSWM5FXeAjaJT1LlPXMk8JoQ0+JyGJYV+P</w:t>
-      </w:r>
-    </w:p>
-    <w:p>
-      <w:pPr>
-        <w:pStyle w:val="Normal"/>
-        <w:rPr/>
-      </w:pPr>
-      <w:r>
-        <w:rPr/>
-        <w:t>1ZcDPztD/afo9hvdJIgjN1gfdE+eEJrpnD+G3EL8sbiNKa4NuOyzEp2EnOvT30B5</w:t>
-      </w:r>
-    </w:p>
-    <w:p>
-      <w:pPr>
-        <w:pStyle w:val="Normal"/>
-        <w:rPr/>
-      </w:pPr>
-      <w:r>
-        <w:rPr/>
-        <w:t>1wW3VaXh2UMdvgYUUubBz3fVrTsCAwEAAaNQME4wHQYDVR0OBBYEFC88ycrUhiom</w:t>
-      </w:r>
-    </w:p>
-    <w:p>
-      <w:pPr>
-        <w:pStyle w:val="Normal"/>
-        <w:rPr/>
-      </w:pPr>
-      <w:r>
-        <w:rPr/>
-        <w:t>u425i3EWN+sw2HNJMB8GA1UdIwQYMBaAFC88ycrUhiomu425i3EWN+sw2HNJMAwG</w:t>
-      </w:r>
-    </w:p>
-    <w:p>
-      <w:pPr>
-        <w:pStyle w:val="Normal"/>
-        <w:rPr/>
-      </w:pPr>
-      <w:r>
-        <w:rPr/>
-        <w:t>A1UdEwQFMAMBAf8wDQYJKoZIhvcNAQELBQADggEBALV9NZ9nDdDpV3pcuRXCSzw9</w:t>
-      </w:r>
-    </w:p>
-    <w:p>
-      <w:pPr>
-        <w:pStyle w:val="Normal"/>
-        <w:rPr/>
-      </w:pPr>
-      <w:r>
-        <w:rPr/>
-        <w:t>39NJ7r1Merso3u91USOMokySU6nUsuRZ/A8tNg2s7HlRMMRvTqynDh0asT3rcK/C</w:t>
-      </w:r>
-    </w:p>
-    <w:p>
-      <w:pPr>
-        <w:pStyle w:val="Normal"/>
-        <w:rPr/>
-      </w:pPr>
-      <w:r>
-        <w:rPr/>
-        <w:t>m7d6Em+Benil6Esyb3D2zJFBAM1dsbwFAwpkbuxnQK2INJReAaOv6ijurkatz5ic</w:t>
-      </w:r>
-    </w:p>
-    <w:p>
-      <w:pPr>
-        <w:pStyle w:val="Normal"/>
-        <w:rPr/>
-      </w:pPr>
-      <w:r>
-        <w:rPr/>
-        <w:t>U7XDJxHgmI9QzBQRzKzPalzCFFC8nfwUHlZ8jluwRb77ctxxC3t+RXJatOmmCQ5q</w:t>
-      </w:r>
-    </w:p>
-    <w:p>
-      <w:pPr>
-        <w:pStyle w:val="Normal"/>
-        <w:rPr/>
-      </w:pPr>
-      <w:r>
-        <w:rPr/>
-        <w:t>KXPAQjwZMSgqN62hUbMhR98HQy/s/eo1DSiCQ6hRM/Cvx+aAqmvf/ujbd/BjbZ/c</w:t>
-      </w:r>
-    </w:p>
-    <w:p>
-      <w:pPr>
-        <w:pStyle w:val="Normal"/>
-        <w:rPr/>
-      </w:pPr>
-      <w:r>
-        <w:rPr/>
-        <w:t>X6Ep6ON2tOhY1YeEqLGy7qmCvRdz08Rq4PYWmlUYiXddEiA7BSi/8uZx1bQLO/k=</w:t>
-      </w:r>
-    </w:p>
-    <w:p>
-      <w:pPr>
-        <w:pStyle w:val="Normal"/>
-        <w:rPr/>
-      </w:pPr>
-      <w:r>
-        <w:rPr/>
-        <w:t>-----END CERTIFICATE-----</w:t>
-      </w:r>
-    </w:p>
-    <w:p>
-      <w:pPr>
-        <w:pStyle w:val="Normal"/>
-        <w:rPr/>
-      </w:pPr>
-      <w:r>
-        <w:rPr/>
-      </w:r>
-    </w:p>
-    <w:p>
-      <w:pPr>
-        <w:pStyle w:val="Normal"/>
-        <w:rPr/>
-      </w:pPr>
-      <w:r>
-        <w:rPr/>
-        <w:t>3. update the certificates</w:t>
-      </w:r>
-    </w:p>
-    <w:p>
-      <w:pPr>
-        <w:pStyle w:val="Normal"/>
-        <w:rPr/>
-      </w:pPr>
-      <w:r>
-        <w:rPr/>
-        <w:t>sudo update-ca-certificates</w:t>
-      </w:r>
-    </w:p>
-    <w:p>
-      <w:pPr>
-        <w:pStyle w:val="Normal"/>
-        <w:rPr/>
-      </w:pPr>
-      <w:r>
-        <w:rPr/>
-      </w:r>
-    </w:p>
-    <w:p>
-      <w:pPr>
-        <w:pStyle w:val="Normal"/>
-        <w:rPr/>
-      </w:pPr>
-      <w:r>
-        <w:rPr/>
-        <w:t xml:space="preserve">4.restart docker </w:t>
-      </w:r>
-    </w:p>
-    <w:p>
-      <w:pPr>
-        <w:pStyle w:val="Normal"/>
-        <w:rPr/>
-      </w:pPr>
-      <w:r>
-        <w:rPr/>
-        <w:t>sudo service docker restart</w:t>
-      </w:r>
-    </w:p>
-    <w:p>
-      <w:pPr>
-        <w:pStyle w:val="Normal"/>
-        <w:rPr/>
-      </w:pPr>
-      <w:r>
-        <w:rPr/>
-      </w:r>
-    </w:p>
-    <w:p>
-      <w:pPr>
-        <w:pStyle w:val="Normal"/>
-        <w:rPr/>
-      </w:pPr>
-      <w:r>
-        <w:rPr/>
-        <w:t xml:space="preserve">5.login </w:t>
-      </w:r>
-    </w:p>
-    <w:p>
-      <w:pPr>
-        <w:pStyle w:val="PreformattedText"/>
-        <w:rPr>
-          <w:rStyle w:val="SourceText"/>
-          <w:b w:val="false"/>
-          <w:bCs w:val="false"/>
+        <w:t xml:space="preserve">① </w:t>
+      </w:r>
+      <w:r>
+        <w:rPr>
+          <w:b/>
+          <w:bCs/>
           <w:sz w:val="22"/>
           <w:szCs w:val="22"/>
-        </w:rPr>
+          <w:shd w:fill="FFFF00" w:val="clear"/>
+        </w:rPr>
+        <w:t>服务器为</w:t>
+      </w:r>
+      <w:r>
+        <w:rPr>
+          <w:b/>
+          <w:bCs/>
+          <w:sz w:val="22"/>
+          <w:szCs w:val="22"/>
+          <w:shd w:fill="FFFF00" w:val="clear"/>
+        </w:rPr>
+        <w:t>Ubuntu</w:t>
+      </w:r>
+    </w:p>
+    <w:p>
+      <w:pPr>
+        <w:pStyle w:val="Normal"/>
+        <w:rPr/>
+      </w:pPr>
+      <w:r>
+        <w:rPr/>
+        <w:t>1:create dir</w:t>
+      </w:r>
+    </w:p>
+    <w:p>
+      <w:pPr>
+        <w:pStyle w:val="Normal"/>
+        <w:rPr/>
+      </w:pPr>
+      <w:r>
+        <w:rPr/>
+        <w:t>sudo mkdir /usr/local/share/ca-certificates/docker-dev-cert</w:t>
+      </w:r>
+    </w:p>
+    <w:p>
+      <w:pPr>
+        <w:pStyle w:val="Normal"/>
+        <w:rPr/>
+      </w:pPr>
+      <w:r>
+        <w:rPr/>
+      </w:r>
+    </w:p>
+    <w:p>
+      <w:pPr>
+        <w:pStyle w:val="Normal"/>
+        <w:rPr/>
+      </w:pPr>
+      <w:r>
+        <w:rPr/>
+        <w:t xml:space="preserve">2:create file and paste the certificate </w:t>
+      </w:r>
+    </w:p>
+    <w:p>
+      <w:pPr>
+        <w:pStyle w:val="Normal"/>
+        <w:rPr/>
+      </w:pPr>
+      <w:r>
+        <w:rPr/>
+        <w:t>sudo rm /usr/local/share/ca-certificates/docker-dev-cert/devdockerCA.crt</w:t>
+      </w:r>
+    </w:p>
+    <w:p>
+      <w:pPr>
+        <w:pStyle w:val="Normal"/>
+        <w:rPr/>
+      </w:pPr>
+      <w:r>
+        <w:rPr/>
+        <w:t>sudo nano /usr/local/share/ca-certificates/docker-dev-cert/devdockerCA.crt</w:t>
+      </w:r>
+    </w:p>
+    <w:p>
+      <w:pPr>
+        <w:pStyle w:val="Normal"/>
+        <w:rPr/>
+      </w:pPr>
+      <w:r>
+        <w:rPr/>
+        <w:t>#add cert key</w:t>
+      </w:r>
+    </w:p>
+    <w:p>
+      <w:pPr>
+        <w:pStyle w:val="Normal"/>
+        <w:rPr/>
+      </w:pPr>
+      <w:r>
+        <w:rPr/>
+        <w:t>-----BEGIN CERTIFICATE-----</w:t>
+      </w:r>
+    </w:p>
+    <w:p>
+      <w:pPr>
+        <w:pStyle w:val="Normal"/>
+        <w:rPr/>
+      </w:pPr>
+      <w:r>
+        <w:rPr/>
+        <w:t>MIID6zCCAtOgAwIBAgIJAKAbyZuhUQJiMA0GCSqGSIb3DQEBCwUAMIGLMQswCQYD</w:t>
+      </w:r>
+    </w:p>
+    <w:p>
+      <w:pPr>
+        <w:pStyle w:val="Normal"/>
+        <w:rPr/>
+      </w:pPr>
+      <w:r>
+        <w:rPr/>
+        <w:t>VQQGEwJaSDELMAkGA1UECAwCR0QxCzAJBgNVBAcMAlNaMQ8wDQYDVQQKDAZWUENM</w:t>
+      </w:r>
+    </w:p>
+    <w:p>
+      <w:pPr>
+        <w:pStyle w:val="Normal"/>
+        <w:rPr/>
+      </w:pPr>
+      <w:r>
+        <w:rPr/>
+        <w:t>VUIxDzANBgNVBAsMBlZQQ0xVQjEdMBsGA1UEAwwUaHViLmRvY2tlci52cGNsdWIu</w:t>
+      </w:r>
+    </w:p>
+    <w:p>
+      <w:pPr>
+        <w:pStyle w:val="Normal"/>
+        <w:rPr/>
+      </w:pPr>
+      <w:r>
+        <w:rPr/>
+        <w:t>Y24xITAfBgkqhkiG9w0BCQEWEmNoZW4ud2VpQHZwY2x1Yi5jbjAeFw0xNjA3MTYw</w:t>
+      </w:r>
+    </w:p>
+    <w:p>
+      <w:pPr>
+        <w:pStyle w:val="Normal"/>
+        <w:rPr/>
+      </w:pPr>
+      <w:r>
+        <w:rPr/>
+        <w:t>ODI3NTRaFw00MzEyMDIwODI3NTRaMIGLMQswCQYDVQQGEwJaSDELMAkGA1UECAwC</w:t>
+      </w:r>
+    </w:p>
+    <w:p>
+      <w:pPr>
+        <w:pStyle w:val="Normal"/>
+        <w:rPr/>
+      </w:pPr>
+      <w:r>
+        <w:rPr/>
+        <w:t>R0QxCzAJBgNVBAcMAlNaMQ8wDQYDVQQKDAZWUENMVUIxDzANBgNVBAsMBlZQQ0xV</w:t>
+      </w:r>
+    </w:p>
+    <w:p>
+      <w:pPr>
+        <w:pStyle w:val="Normal"/>
+        <w:rPr/>
+      </w:pPr>
+      <w:r>
+        <w:rPr/>
+        <w:t>QjEdMBsGA1UEAwwUaHViLmRvY2tlci52cGNsdWIuY24xITAfBgkqhkiG9w0BCQEW</w:t>
+      </w:r>
+    </w:p>
+    <w:p>
+      <w:pPr>
+        <w:pStyle w:val="Normal"/>
+        <w:rPr/>
+      </w:pPr>
+      <w:r>
+        <w:rPr/>
+        <w:t>EmNoZW4ud2VpQHZwY2x1Yi5jbjCCASIwDQYJKoZIhvcNAQEBBQADggEPADCCAQoC</w:t>
+      </w:r>
+    </w:p>
+    <w:p>
+      <w:pPr>
+        <w:pStyle w:val="Normal"/>
+        <w:rPr/>
+      </w:pPr>
+      <w:r>
+        <w:rPr/>
+        <w:t>ggEBAMPZRrO/Fc7PrY94uiiSl4dA4r5ko0ca5j9IbW/8wmlEwLWtMXd/+ERtsDr2</w:t>
+      </w:r>
+    </w:p>
+    <w:p>
+      <w:pPr>
+        <w:pStyle w:val="Normal"/>
+        <w:rPr/>
+      </w:pPr>
+      <w:r>
+        <w:rPr/>
+        <w:t>mMIkSuWxY6T5MJft2Fg4iogiaRZuS/6Vqub1jqd61A9LToCfYr2Z3jrQaC8otWI6</w:t>
+      </w:r>
+    </w:p>
+    <w:p>
+      <w:pPr>
+        <w:pStyle w:val="Normal"/>
+        <w:rPr/>
+      </w:pPr>
+      <w:r>
+        <w:rPr/>
+        <w:t>uN83MWcmJTgbjqONO2xwVcuWfncXIClvhWWSIYBO60kFaq6RZDFdSS1Qz6W2m+mB</w:t>
+      </w:r>
+    </w:p>
+    <w:p>
+      <w:pPr>
+        <w:pStyle w:val="Normal"/>
+        <w:rPr/>
+      </w:pPr>
+      <w:r>
+        <w:rPr/>
+        <w:t>U6c0B8ueUz3KE8CLGsnFVT6GXq82qsQSWM5FXeAjaJT1LlPXMk8JoQ0+JyGJYV+P</w:t>
+      </w:r>
+    </w:p>
+    <w:p>
+      <w:pPr>
+        <w:pStyle w:val="Normal"/>
+        <w:rPr/>
+      </w:pPr>
+      <w:r>
+        <w:rPr/>
+        <w:t>1ZcDPztD/afo9hvdJIgjN1gfdE+eEJrpnD+G3EL8sbiNKa4NuOyzEp2EnOvT30B5</w:t>
+      </w:r>
+    </w:p>
+    <w:p>
+      <w:pPr>
+        <w:pStyle w:val="Normal"/>
+        <w:rPr/>
+      </w:pPr>
+      <w:r>
+        <w:rPr/>
+        <w:t>1wW3VaXh2UMdvgYUUubBz3fVrTsCAwEAAaNQME4wHQYDVR0OBBYEFC88ycrUhiom</w:t>
+      </w:r>
+    </w:p>
+    <w:p>
+      <w:pPr>
+        <w:pStyle w:val="Normal"/>
+        <w:rPr/>
+      </w:pPr>
+      <w:r>
+        <w:rPr/>
+        <w:t>u425i3EWN+sw2HNJMB8GA1UdIwQYMBaAFC88ycrUhiomu425i3EWN+sw2HNJMAwG</w:t>
+      </w:r>
+    </w:p>
+    <w:p>
+      <w:pPr>
+        <w:pStyle w:val="Normal"/>
+        <w:rPr/>
+      </w:pPr>
+      <w:r>
+        <w:rPr/>
+        <w:t>A1UdEwQFMAMBAf8wDQYJKoZIhvcNAQELBQADggEBALV9NZ9nDdDpV3pcuRXCSzw9</w:t>
+      </w:r>
+    </w:p>
+    <w:p>
+      <w:pPr>
+        <w:pStyle w:val="Normal"/>
+        <w:rPr/>
+      </w:pPr>
+      <w:r>
+        <w:rPr/>
+        <w:t>39NJ7r1Merso3u91USOMokySU6nUsuRZ/A8tNg2s7HlRMMRvTqynDh0asT3rcK/C</w:t>
+      </w:r>
+    </w:p>
+    <w:p>
+      <w:pPr>
+        <w:pStyle w:val="Normal"/>
+        <w:rPr/>
+      </w:pPr>
+      <w:r>
+        <w:rPr/>
+        <w:t>m7d6Em+Benil6Esyb3D2zJFBAM1dsbwFAwpkbuxnQK2INJReAaOv6ijurkatz5ic</w:t>
+      </w:r>
+    </w:p>
+    <w:p>
+      <w:pPr>
+        <w:pStyle w:val="Normal"/>
+        <w:rPr/>
+      </w:pPr>
+      <w:r>
+        <w:rPr/>
+        <w:t>U7XDJxHgmI9QzBQRzKzPalzCFFC8nfwUHlZ8jluwRb77ctxxC3t+RXJatOmmCQ5q</w:t>
+      </w:r>
+    </w:p>
+    <w:p>
+      <w:pPr>
+        <w:pStyle w:val="Normal"/>
+        <w:rPr/>
+      </w:pPr>
+      <w:r>
+        <w:rPr/>
+        <w:t>KXPAQjwZMSgqN62hUbMhR98HQy/s/eo1DSiCQ6hRM/Cvx+aAqmvf/ujbd/BjbZ/c</w:t>
+      </w:r>
+    </w:p>
+    <w:p>
+      <w:pPr>
+        <w:pStyle w:val="Normal"/>
+        <w:rPr/>
+      </w:pPr>
+      <w:r>
+        <w:rPr/>
+        <w:t>X6Ep6ON2tOhY1YeEqLGy7qmCvRdz08Rq4PYWmlUYiXddEiA7BSi/8uZx1bQLO/k=</w:t>
+      </w:r>
+    </w:p>
+    <w:p>
+      <w:pPr>
+        <w:pStyle w:val="Normal"/>
+        <w:rPr/>
+      </w:pPr>
+      <w:r>
+        <w:rPr/>
+        <w:t>-----END CERTIFICATE-----</w:t>
+      </w:r>
+    </w:p>
+    <w:p>
+      <w:pPr>
+        <w:pStyle w:val="Normal"/>
+        <w:rPr/>
+      </w:pPr>
+      <w:r>
+        <w:rPr/>
+      </w:r>
+    </w:p>
+    <w:p>
+      <w:pPr>
+        <w:pStyle w:val="Normal"/>
+        <w:rPr/>
+      </w:pPr>
+      <w:r>
+        <w:rPr/>
+        <w:t>3. update the certificates</w:t>
+      </w:r>
+    </w:p>
+    <w:p>
+      <w:pPr>
+        <w:pStyle w:val="Normal"/>
+        <w:rPr/>
+      </w:pPr>
+      <w:r>
+        <w:rPr/>
+        <w:t>sudo update-ca-certificates</w:t>
+      </w:r>
+    </w:p>
+    <w:p>
+      <w:pPr>
+        <w:pStyle w:val="Normal"/>
+        <w:rPr/>
+      </w:pPr>
+      <w:r>
+        <w:rPr/>
+      </w:r>
+    </w:p>
+    <w:p>
+      <w:pPr>
+        <w:pStyle w:val="Normal"/>
+        <w:rPr>
+          <w:b/>
+          <w:b/>
+          <w:bCs/>
+          <w:sz w:val="22"/>
+          <w:szCs w:val="22"/>
+        </w:rPr>
+      </w:pPr>
+      <w:r>
+        <w:rPr>
+          <w:b/>
+          <w:bCs/>
+          <w:sz w:val="22"/>
+          <w:szCs w:val="22"/>
+        </w:rPr>
+        <w:t xml:space="preserve">② </w:t>
+      </w:r>
+      <w:r>
+        <w:rPr>
+          <w:b/>
+          <w:bCs/>
+          <w:sz w:val="22"/>
+          <w:szCs w:val="22"/>
+          <w:shd w:fill="FFFF00" w:val="clear"/>
+        </w:rPr>
+        <w:t>服务器为</w:t>
+      </w:r>
+      <w:r>
+        <w:rPr>
+          <w:b/>
+          <w:bCs/>
+          <w:sz w:val="22"/>
+          <w:szCs w:val="22"/>
+          <w:shd w:fill="FFFF00" w:val="clear"/>
+        </w:rPr>
+        <w:t>cento</w:t>
+      </w:r>
+      <w:r>
+        <w:rPr>
+          <w:b/>
+          <w:bCs/>
+          <w:sz w:val="22"/>
+          <w:szCs w:val="22"/>
+          <w:shd w:fill="FFFF00" w:val="clear"/>
+        </w:rPr>
+        <w:t>s</w:t>
+      </w:r>
+    </w:p>
+    <w:p>
+      <w:pPr>
+        <w:pStyle w:val="Normal"/>
+        <w:rPr/>
+      </w:pPr>
+      <w:r>
+        <w:rPr/>
+        <w:t>更新</w:t>
+      </w:r>
+      <w:r>
+        <w:rPr/>
+        <w:t>cart</w:t>
+      </w:r>
+    </w:p>
+    <w:tbl>
+      <w:tblPr>
+        <w:tblW w:w="9638" w:type="dxa"/>
+        <w:jc w:val="left"/>
+        <w:tblInd w:w="55" w:type="dxa"/>
+        <w:tblBorders>
+          <w:top w:val="single" w:sz="2" w:space="0" w:color="000000"/>
+          <w:left w:val="single" w:sz="2" w:space="0" w:color="000000"/>
+          <w:bottom w:val="single" w:sz="2" w:space="0" w:color="000000"/>
+          <w:right w:val="single" w:sz="2" w:space="0" w:color="000000"/>
+          <w:insideH w:val="single" w:sz="2" w:space="0" w:color="000000"/>
+          <w:insideV w:val="single" w:sz="2" w:space="0" w:color="000000"/>
+        </w:tblBorders>
+        <w:tblCellMar>
+          <w:top w:w="55" w:type="dxa"/>
+          <w:left w:w="54" w:type="dxa"/>
+          <w:bottom w:w="55" w:type="dxa"/>
+          <w:right w:w="55" w:type="dxa"/>
+        </w:tblCellMar>
+      </w:tblPr>
+      <w:tblGrid>
+        <w:gridCol w:w="9638"/>
+      </w:tblGrid>
+      <w:tr>
+        <w:trPr/>
+        <w:tc>
+          <w:tcPr>
+            <w:tcW w:w="9638" w:type="dxa"/>
+            <w:tcBorders>
+              <w:top w:val="single" w:sz="2" w:space="0" w:color="000000"/>
+              <w:left w:val="single" w:sz="2" w:space="0" w:color="000000"/>
+              <w:bottom w:val="single" w:sz="2" w:space="0" w:color="000000"/>
+              <w:right w:val="single" w:sz="2" w:space="0" w:color="000000"/>
+              <w:insideH w:val="single" w:sz="2" w:space="0" w:color="000000"/>
+              <w:insideV w:val="single" w:sz="2" w:space="0" w:color="000000"/>
+            </w:tcBorders>
+            <w:shd w:fill="auto" w:val="clear"/>
+            <w:tcMar>
+              <w:left w:w="54" w:type="dxa"/>
+            </w:tcMar>
+          </w:tcPr>
+          <w:p>
+            <w:pPr>
+              <w:pStyle w:val="Normal"/>
+              <w:rPr/>
+            </w:pPr>
+            <w:r>
+              <w:rPr/>
+              <w:t>vim /etc/pki/ca-trust/source/anchors/dockerCA.crt</w:t>
+            </w:r>
+          </w:p>
+        </w:tc>
+      </w:tr>
+    </w:tbl>
+    <w:p>
+      <w:pPr>
+        <w:pStyle w:val="Normal"/>
+        <w:rPr/>
+      </w:pPr>
+      <w:r>
+        <w:rPr/>
+      </w:r>
+    </w:p>
+    <w:p>
+      <w:pPr>
+        <w:pStyle w:val="Normal"/>
+        <w:rPr/>
+      </w:pPr>
+      <w:r>
+        <w:rPr/>
+        <w:t>生效</w:t>
+      </w:r>
+      <w:r>
+        <w:rPr/>
+        <w:t>crt</w:t>
+      </w:r>
+    </w:p>
+    <w:tbl>
+      <w:tblPr>
+        <w:tblW w:w="9723" w:type="dxa"/>
+        <w:jc w:val="left"/>
+        <w:tblInd w:w="55" w:type="dxa"/>
+        <w:tblBorders>
+          <w:top w:val="single" w:sz="2" w:space="0" w:color="000000"/>
+          <w:left w:val="single" w:sz="2" w:space="0" w:color="000000"/>
+          <w:bottom w:val="single" w:sz="2" w:space="0" w:color="000000"/>
+          <w:right w:val="single" w:sz="2" w:space="0" w:color="000000"/>
+          <w:insideH w:val="single" w:sz="2" w:space="0" w:color="000000"/>
+          <w:insideV w:val="single" w:sz="2" w:space="0" w:color="000000"/>
+        </w:tblBorders>
+        <w:tblCellMar>
+          <w:top w:w="55" w:type="dxa"/>
+          <w:left w:w="54" w:type="dxa"/>
+          <w:bottom w:w="55" w:type="dxa"/>
+          <w:right w:w="55" w:type="dxa"/>
+        </w:tblCellMar>
+      </w:tblPr>
+      <w:tblGrid>
+        <w:gridCol w:w="9723"/>
+      </w:tblGrid>
+      <w:tr>
+        <w:trPr/>
+        <w:tc>
+          <w:tcPr>
+            <w:tcW w:w="9723" w:type="dxa"/>
+            <w:tcBorders>
+              <w:top w:val="single" w:sz="2" w:space="0" w:color="000000"/>
+              <w:left w:val="single" w:sz="2" w:space="0" w:color="000000"/>
+              <w:bottom w:val="single" w:sz="2" w:space="0" w:color="000000"/>
+              <w:right w:val="single" w:sz="2" w:space="0" w:color="000000"/>
+              <w:insideH w:val="single" w:sz="2" w:space="0" w:color="000000"/>
+              <w:insideV w:val="single" w:sz="2" w:space="0" w:color="000000"/>
+            </w:tcBorders>
+            <w:shd w:fill="auto" w:val="clear"/>
+            <w:tcMar>
+              <w:left w:w="54" w:type="dxa"/>
+            </w:tcMar>
+          </w:tcPr>
+          <w:p>
+            <w:pPr>
+              <w:pStyle w:val="PreformattedText"/>
+              <w:widowControl/>
+              <w:pBdr>
+                <w:top w:val="single" w:sz="6" w:space="4" w:color="AAAAAA"/>
+                <w:left w:val="single" w:sz="6" w:space="7" w:color="AAAAAA"/>
+                <w:bottom w:val="single" w:sz="6" w:space="4" w:color="CCCCCC"/>
+                <w:right w:val="single" w:sz="6" w:space="7" w:color="AAAAAA"/>
+              </w:pBdr>
+              <w:shd w:fill="F4F4F4" w:val="clear"/>
+              <w:spacing w:before="0" w:after="283"/>
+              <w:ind w:left="0" w:right="0" w:hanging="0"/>
+              <w:rPr>
+                <w:rFonts w:ascii="monospace;serif" w:hAnsi="monospace;serif"/>
+                <w:b w:val="false"/>
+                <w:i w:val="false"/>
+                <w:caps w:val="false"/>
+                <w:smallCaps w:val="false"/>
+                <w:color w:val="333333"/>
+                <w:spacing w:val="0"/>
+                <w:sz w:val="21"/>
+              </w:rPr>
+            </w:pPr>
+            <w:r>
+              <w:rPr>
+                <w:rFonts w:ascii="monospace;serif" w:hAnsi="monospace;serif"/>
+                <w:b w:val="false"/>
+                <w:i w:val="false"/>
+                <w:caps w:val="false"/>
+                <w:smallCaps w:val="false"/>
+                <w:color w:val="333333"/>
+                <w:spacing w:val="0"/>
+                <w:sz w:val="21"/>
+              </w:rPr>
+              <w:t xml:space="preserve">update-ca-trust enable </w:t>
+            </w:r>
+          </w:p>
+          <w:p>
+            <w:pPr>
+              <w:pStyle w:val="PreformattedText"/>
+              <w:widowControl/>
+              <w:pBdr>
+                <w:top w:val="single" w:sz="6" w:space="4" w:color="AAAAAA"/>
+                <w:left w:val="single" w:sz="6" w:space="7" w:color="AAAAAA"/>
+                <w:bottom w:val="single" w:sz="6" w:space="4" w:color="CCCCCC"/>
+                <w:right w:val="single" w:sz="6" w:space="7" w:color="AAAAAA"/>
+              </w:pBdr>
+              <w:shd w:fill="F4F4F4" w:val="clear"/>
+              <w:spacing w:before="0" w:after="283"/>
+              <w:ind w:left="0" w:right="0" w:hanging="0"/>
+              <w:rPr>
+                <w:rFonts w:ascii="monospace;serif" w:hAnsi="monospace;serif"/>
+                <w:b w:val="false"/>
+                <w:i w:val="false"/>
+                <w:caps w:val="false"/>
+                <w:smallCaps w:val="false"/>
+                <w:color w:val="333333"/>
+                <w:spacing w:val="0"/>
+                <w:sz w:val="21"/>
+              </w:rPr>
+            </w:pPr>
+            <w:r>
+              <w:rPr>
+                <w:rFonts w:ascii="monospace;serif" w:hAnsi="monospace;serif"/>
+                <w:b w:val="false"/>
+                <w:i w:val="false"/>
+                <w:caps w:val="false"/>
+                <w:smallCaps w:val="false"/>
+                <w:color w:val="333333"/>
+                <w:spacing w:val="0"/>
+                <w:sz w:val="21"/>
+              </w:rPr>
+              <w:t>update-ca-trust extract</w:t>
+            </w:r>
+          </w:p>
+          <w:p>
+            <w:pPr>
+              <w:pStyle w:val="TableContents"/>
+              <w:rPr/>
+            </w:pPr>
+            <w:r>
+              <w:rPr/>
+            </w:r>
+          </w:p>
+        </w:tc>
+      </w:tr>
+      <w:tr>
+        <w:trPr/>
+        <w:tc>
+          <w:tcPr>
+            <w:tcW w:w="9723" w:type="dxa"/>
+            <w:tcBorders>
+              <w:left w:val="single" w:sz="2" w:space="0" w:color="000000"/>
+              <w:bottom w:val="single" w:sz="2" w:space="0" w:color="000000"/>
+              <w:right w:val="single" w:sz="2" w:space="0" w:color="000000"/>
+              <w:insideH w:val="single" w:sz="2" w:space="0" w:color="000000"/>
+              <w:insideV w:val="single" w:sz="2" w:space="0" w:color="000000"/>
+            </w:tcBorders>
+            <w:shd w:fill="auto" w:val="clear"/>
+            <w:tcMar>
+              <w:left w:w="54" w:type="dxa"/>
+            </w:tcMar>
+          </w:tcPr>
+          <w:p>
+            <w:pPr>
+              <w:pStyle w:val="TableContents"/>
+              <w:rPr/>
+            </w:pPr>
+            <w:r>
+              <w:rPr/>
+            </w:r>
+          </w:p>
+        </w:tc>
+      </w:tr>
+    </w:tbl>
+    <w:p>
+      <w:pPr>
+        <w:pStyle w:val="Normal"/>
+        <w:rPr/>
+      </w:pPr>
+      <w:r>
+        <w:rPr/>
+      </w:r>
+    </w:p>
+    <w:p>
+      <w:pPr>
+        <w:pStyle w:val="Normal"/>
+        <w:rPr/>
+      </w:pPr>
+      <w:r>
+        <w:rPr/>
+      </w:r>
+    </w:p>
+    <w:p>
+      <w:pPr>
+        <w:pStyle w:val="Normal"/>
+        <w:rPr/>
+      </w:pPr>
+      <w:r>
+        <w:rPr/>
+        <w:t xml:space="preserve">4.restart docker </w:t>
+      </w:r>
+    </w:p>
+    <w:p>
+      <w:pPr>
+        <w:pStyle w:val="Normal"/>
+        <w:rPr/>
+      </w:pPr>
+      <w:r>
+        <w:rPr/>
+        <w:t>sudo service docker restart</w:t>
+      </w:r>
+    </w:p>
+    <w:p>
+      <w:pPr>
+        <w:pStyle w:val="Normal"/>
+        <w:rPr/>
+      </w:pPr>
+      <w:r>
+        <w:rPr/>
+      </w:r>
+    </w:p>
+    <w:p>
+      <w:pPr>
+        <w:pStyle w:val="Normal"/>
+        <w:rPr/>
+      </w:pPr>
+      <w:r>
+        <w:rPr/>
+      </w:r>
+    </w:p>
+    <w:p>
+      <w:pPr>
+        <w:pStyle w:val="Normal"/>
+        <w:rPr/>
+      </w:pPr>
+      <w:r>
+        <w:rPr/>
+        <w:t xml:space="preserve">5.login </w:t>
+      </w:r>
+    </w:p>
+    <w:p>
+      <w:pPr>
+        <w:pStyle w:val="PreformattedText"/>
+        <w:rPr/>
       </w:pPr>
       <w:bookmarkStart w:id="1" w:name="__DdeLink__2055_1763905507"/>
       <w:r>
@@ -4691,6 +5139,8 @@
         <w:rPr>
           <w:rFonts w:ascii="monospace;monospace" w:hAnsi="monospace;monospace"/>
           <w:b w:val="false"/>
+          <w:b w:val="false"/>
+          <w:i w:val="false"/>
           <w:i w:val="false"/>
           <w:caps w:val="false"/>
           <w:smallCaps w:val="false"/>
@@ -4804,7 +5254,7 @@
       <w:r>
         <w:rPr/>
         <w:drawing>
-          <wp:anchor behindDoc="0" distT="0" distB="0" distL="0" distR="0" simplePos="0" locked="0" layoutInCell="1" allowOverlap="1" relativeHeight="0">
+          <wp:anchor behindDoc="0" distT="0" distB="0" distL="0" distR="0" simplePos="0" locked="0" layoutInCell="1" allowOverlap="1" relativeHeight="2">
             <wp:simplePos x="0" y="0"/>
             <wp:positionH relativeFrom="column">
               <wp:posOffset>-59055</wp:posOffset>
@@ -4815,7 +5265,7 @@
             <wp:extent cx="4014470" cy="824230"/>
             <wp:effectExtent l="0" t="0" r="0" b="0"/>
             <wp:wrapSquare wrapText="largest"/>
-            <wp:docPr id="0" name="Picture" descr=""/>
+            <wp:docPr id="1" name="Picture" descr=""/>
             <wp:cNvGraphicFramePr>
               <a:graphicFrameLocks xmlns:a="http://schemas.openxmlformats.org/drawingml/2006/main" noChangeAspect="1"/>
             </wp:cNvGraphicFramePr>
@@ -4823,7 +5273,7 @@
               <a:graphicData uri="http://schemas.openxmlformats.org/drawingml/2006/picture">
                 <pic:pic xmlns:pic="http://schemas.openxmlformats.org/drawingml/2006/picture">
                   <pic:nvPicPr>
-                    <pic:cNvPr id="0" name="Picture" descr=""/>
+                    <pic:cNvPr id="1" name="Picture" descr=""/>
                     <pic:cNvPicPr>
                       <a:picLocks noChangeAspect="1" noChangeArrowheads="1"/>
                     </pic:cNvPicPr>
@@ -4842,13 +5292,6 @@
                     <a:prstGeom prst="rect">
                       <a:avLst/>
                     </a:prstGeom>
-                    <a:noFill/>
-                    <a:ln w="9525">
-                      <a:noFill/>
-                      <a:miter lim="800000"/>
-                      <a:headEnd/>
-                      <a:tailEnd/>
-                    </a:ln>
                   </pic:spPr>
                 </pic:pic>
               </a:graphicData>
@@ -5565,19 +6008,19 @@
         <w:pStyle w:val="Normal"/>
         <w:jc w:val="left"/>
         <w:rPr>
+          <w:highlight w:val="yellow"/>
+        </w:rPr>
+      </w:pPr>
+      <w:r>
+        <w:rPr>
           <w:shd w:fill="FFFF00" w:val="clear"/>
         </w:rPr>
-      </w:pPr>
+        <w:t>#</w:t>
+      </w:r>
       <w:r>
         <w:rPr>
           <w:shd w:fill="FFFF00" w:val="clear"/>
         </w:rPr>
-        <w:t>#</w:t>
-      </w:r>
-      <w:r>
-        <w:rPr>
-          <w:shd w:fill="FFFF00" w:val="clear"/>
-        </w:rPr>
         <w:t>执行脚本创建服务器目录 </w:t>
       </w:r>
     </w:p>
@@ -5586,7 +6029,7 @@
         <w:pStyle w:val="Normal"/>
         <w:jc w:val="left"/>
         <w:rPr>
-          <w:shd w:fill="FFFF00" w:val="clear"/>
+          <w:highlight w:val="yellow"/>
         </w:rPr>
       </w:pPr>
       <w:bookmarkStart w:id="2" w:name="__DdeLink__4897_1408893122"/>
@@ -5603,7 +6046,7 @@
         <w:pStyle w:val="Normal"/>
         <w:jc w:val="left"/>
         <w:rPr>
-          <w:shd w:fill="FF3333" w:val="clear"/>
+          <w:highlight w:val="red"/>
         </w:rPr>
       </w:pPr>
       <w:r>
@@ -5775,9 +6218,7 @@
       <w:pPr>
         <w:pStyle w:val="Normal"/>
         <w:jc w:val="left"/>
-        <w:rPr>
-          <w:rStyle w:val="InternetLink"/>
-        </w:rPr>
+        <w:rPr/>
       </w:pPr>
       <w:r>
         <w:rPr/>
@@ -5844,29 +6285,29 @@
         <w:pStyle w:val="Normal"/>
         <w:jc w:val="left"/>
         <w:rPr>
+          <w:highlight w:val="red"/>
+        </w:rPr>
+      </w:pPr>
+      <w:r>
+        <w:rPr/>
+        <w:t xml:space="preserve">    </w:t>
+      </w:r>
+      <w:r>
+        <w:rPr>
           <w:shd w:fill="FF3333" w:val="clear"/>
         </w:rPr>
-      </w:pPr>
-      <w:r>
-        <w:rPr/>
-        <w:t xml:space="preserve">    </w:t>
+        <w:t>单独项目使用（进入指定项目目录下执行）</w:t>
       </w:r>
       <w:r>
         <w:rPr>
           <w:shd w:fill="FF3333" w:val="clear"/>
         </w:rPr>
-        <w:t>单独项目使用（进入指定项目目录下执行）</w:t>
+        <w:t xml:space="preserve">sudo docker-compose up -d  </w:t>
       </w:r>
       <w:r>
         <w:rPr>
           <w:shd w:fill="FF3333" w:val="clear"/>
         </w:rPr>
-        <w:t xml:space="preserve">sudo docker-compose up -d  </w:t>
-      </w:r>
-      <w:r>
-        <w:rPr>
-          <w:shd w:fill="FF3333" w:val="clear"/>
-        </w:rPr>
         <w:t>即可</w:t>
       </w:r>
     </w:p>
@@ -6043,6 +6484,7 @@
       <w:pPr>
         <w:pStyle w:val="PreformattedText"/>
         <w:rPr>
+          <w:b/>
           <w:b/>
           <w:bCs/>
         </w:rPr>
@@ -6075,14 +6517,15 @@
         <w:pStyle w:val="PreformattedText"/>
         <w:rPr>
           <w:b/>
-          <w:bCs/>
-        </w:rPr>
-      </w:pPr>
-      <w:r>
-        <w:rPr>
           <w:b/>
           <w:bCs/>
         </w:rPr>
+      </w:pPr>
+      <w:r>
+        <w:rPr>
+          <w:b/>
+          <w:bCs/>
+        </w:rPr>
       </w:r>
     </w:p>
     <w:p>
@@ -6119,148 +6562,150 @@
       <w:pPr>
         <w:pStyle w:val="PreformattedText"/>
         <w:spacing w:before="0" w:after="283"/>
+        <w:rPr>
+          <w:rStyle w:val="SourceText"/>
+          <w:b/>
+          <w:b/>
+          <w:bCs/>
+        </w:rPr>
+      </w:pPr>
+      <w:r>
+        <w:rPr>
+          <w:b/>
+          <w:bCs/>
+        </w:rPr>
+        <w:t xml:space="preserve">###copy words below into </w:t>
+      </w:r>
+      <w:r>
         <w:rPr>
           <w:rStyle w:val="SourceText"/>
           <w:b/>
           <w:bCs/>
         </w:rPr>
-      </w:pPr>
-      <w:r>
+        <w:t>/etc/init/docker-storage.conf</w:t>
+      </w:r>
+    </w:p>
+    <w:p>
+      <w:pPr>
+        <w:pStyle w:val="ListContents"/>
+        <w:rPr>
+          <w:rStyle w:val="SourceText"/>
+        </w:rPr>
+      </w:pPr>
+      <w:r>
+        <w:rPr>
+          <w:rStyle w:val="SourceText"/>
+        </w:rPr>
+        <w:t>description "Docker init"</w:t>
+      </w:r>
+    </w:p>
+    <w:p>
+      <w:pPr>
+        <w:pStyle w:val="ListContents"/>
+        <w:rPr>
+          <w:rStyle w:val="SourceText"/>
+        </w:rPr>
+      </w:pPr>
+      <w:r>
+        <w:rPr>
+          <w:rStyle w:val="SourceText"/>
+        </w:rPr>
+        <w:t>start on runlevel [2345]</w:t>
+      </w:r>
+    </w:p>
+    <w:p>
+      <w:pPr>
+        <w:pStyle w:val="ListContents"/>
+        <w:rPr>
+          <w:rStyle w:val="SourceText"/>
+        </w:rPr>
+      </w:pPr>
+      <w:r>
+        <w:rPr>
+          <w:rStyle w:val="SourceText"/>
+        </w:rPr>
+        <w:t>stop on runlevel [016]</w:t>
+      </w:r>
+    </w:p>
+    <w:p>
+      <w:pPr>
+        <w:pStyle w:val="ListContents"/>
+        <w:rPr>
+          <w:rStyle w:val="SourceText"/>
+        </w:rPr>
+      </w:pPr>
+      <w:r>
+        <w:rPr>
+          <w:rStyle w:val="SourceText"/>
+        </w:rPr>
+        <w:t>respawn</w:t>
+      </w:r>
+    </w:p>
+    <w:p>
+      <w:pPr>
+        <w:pStyle w:val="ListContents"/>
+        <w:rPr>
+          <w:rStyle w:val="SourceText"/>
+        </w:rPr>
+      </w:pPr>
+      <w:r>
+        <w:rPr>
+          <w:rStyle w:val="SourceText"/>
+        </w:rPr>
+        <w:t>respawn limit 10 5</w:t>
+      </w:r>
+    </w:p>
+    <w:p>
+      <w:pPr>
+        <w:pStyle w:val="ListContents"/>
+        <w:rPr/>
+      </w:pPr>
+      <w:r>
+        <w:rPr/>
+      </w:r>
+    </w:p>
+    <w:p>
+      <w:pPr>
+        <w:pStyle w:val="ListContents"/>
+        <w:rPr>
+          <w:rStyle w:val="SourceText"/>
+        </w:rPr>
+      </w:pPr>
+      <w:r>
+        <w:rPr>
+          <w:rStyle w:val="SourceText"/>
+        </w:rPr>
+        <w:t>chdir /docker-storage</w:t>
+      </w:r>
+    </w:p>
+    <w:p>
+      <w:pPr>
+        <w:pStyle w:val="ListContents"/>
+        <w:rPr/>
+      </w:pPr>
+      <w:r>
+        <w:rPr/>
+      </w:r>
+    </w:p>
+    <w:p>
+      <w:pPr>
+        <w:pStyle w:val="ListContents"/>
+        <w:rPr>
+          <w:rStyle w:val="SourceText"/>
+        </w:rPr>
+      </w:pPr>
+      <w:r>
+        <w:rPr>
+          <w:rStyle w:val="SourceText"/>
+        </w:rPr>
+        <w:t>exec /usr/local/bin/docker-compose up</w:t>
+      </w:r>
+    </w:p>
+    <w:p>
+      <w:pPr>
+        <w:pStyle w:val="PreformattedText"/>
         <w:rPr>
           <w:b/>
-          <w:bCs/>
-        </w:rPr>
-        <w:t xml:space="preserve">###copy words below into </w:t>
-      </w:r>
-      <w:r>
-        <w:rPr>
-          <w:rStyle w:val="SourceText"/>
-          <w:b/>
-          <w:bCs/>
-        </w:rPr>
-        <w:t>/etc/init/docker-storage.conf</w:t>
-      </w:r>
-    </w:p>
-    <w:p>
-      <w:pPr>
-        <w:pStyle w:val="ListContents"/>
-        <w:rPr>
-          <w:rStyle w:val="SourceText"/>
-        </w:rPr>
-      </w:pPr>
-      <w:r>
-        <w:rPr>
-          <w:rStyle w:val="SourceText"/>
-        </w:rPr>
-        <w:t>description "Docker init"</w:t>
-      </w:r>
-    </w:p>
-    <w:p>
-      <w:pPr>
-        <w:pStyle w:val="ListContents"/>
-        <w:rPr>
-          <w:rStyle w:val="SourceText"/>
-        </w:rPr>
-      </w:pPr>
-      <w:r>
-        <w:rPr>
-          <w:rStyle w:val="SourceText"/>
-        </w:rPr>
-        <w:t>start on runlevel [2345]</w:t>
-      </w:r>
-    </w:p>
-    <w:p>
-      <w:pPr>
-        <w:pStyle w:val="ListContents"/>
-        <w:rPr>
-          <w:rStyle w:val="SourceText"/>
-        </w:rPr>
-      </w:pPr>
-      <w:r>
-        <w:rPr>
-          <w:rStyle w:val="SourceText"/>
-        </w:rPr>
-        <w:t>stop on runlevel [016]</w:t>
-      </w:r>
-    </w:p>
-    <w:p>
-      <w:pPr>
-        <w:pStyle w:val="ListContents"/>
-        <w:rPr>
-          <w:rStyle w:val="SourceText"/>
-        </w:rPr>
-      </w:pPr>
-      <w:r>
-        <w:rPr>
-          <w:rStyle w:val="SourceText"/>
-        </w:rPr>
-        <w:t>respawn</w:t>
-      </w:r>
-    </w:p>
-    <w:p>
-      <w:pPr>
-        <w:pStyle w:val="ListContents"/>
-        <w:rPr>
-          <w:rStyle w:val="SourceText"/>
-        </w:rPr>
-      </w:pPr>
-      <w:r>
-        <w:rPr>
-          <w:rStyle w:val="SourceText"/>
-        </w:rPr>
-        <w:t>respawn limit 10 5</w:t>
-      </w:r>
-    </w:p>
-    <w:p>
-      <w:pPr>
-        <w:pStyle w:val="ListContents"/>
-        <w:rPr/>
-      </w:pPr>
-      <w:r>
-        <w:rPr/>
-      </w:r>
-    </w:p>
-    <w:p>
-      <w:pPr>
-        <w:pStyle w:val="ListContents"/>
-        <w:rPr>
-          <w:rStyle w:val="SourceText"/>
-        </w:rPr>
-      </w:pPr>
-      <w:r>
-        <w:rPr>
-          <w:rStyle w:val="SourceText"/>
-        </w:rPr>
-        <w:t>chdir /docker-storage</w:t>
-      </w:r>
-    </w:p>
-    <w:p>
-      <w:pPr>
-        <w:pStyle w:val="ListContents"/>
-        <w:rPr/>
-      </w:pPr>
-      <w:r>
-        <w:rPr/>
-      </w:r>
-    </w:p>
-    <w:p>
-      <w:pPr>
-        <w:pStyle w:val="ListContents"/>
-        <w:rPr>
-          <w:rStyle w:val="SourceText"/>
-        </w:rPr>
-      </w:pPr>
-      <w:r>
-        <w:rPr>
-          <w:rStyle w:val="SourceText"/>
-        </w:rPr>
-        <w:t>exec /usr/local/bin/docker-compose up</w:t>
-      </w:r>
-    </w:p>
-    <w:p>
-      <w:pPr>
-        <w:pStyle w:val="PreformattedText"/>
-        <w:rPr>
           <w:b/>
           <w:bCs/>
         </w:rPr>
@@ -6427,6 +6872,8 @@
         <w:rPr>
           <w:rFonts w:ascii="Tahoma;Helvetica" w:hAnsi="Tahoma;Helvetica" w:cs="Tahoma;Helvetica"/>
           <w:b w:val="false"/>
+          <w:b w:val="false"/>
+          <w:i w:val="false"/>
           <w:i w:val="false"/>
           <w:caps w:val="false"/>
           <w:smallCaps w:val="false"/>
@@ -6470,8 +6917,10 @@
         <w:ind w:left="0" w:right="0" w:firstLine="300"/>
         <w:jc w:val="left"/>
         <w:rPr>
-          <w:rFonts w:cs="Tahoma;Helvetica" w:ascii="Tahoma;Helvetica" w:hAnsi="Tahoma;Helvetica"/>
-          <w:b w:val="false"/>
+          <w:rFonts w:ascii="Tahoma;Helvetica" w:hAnsi="Tahoma;Helvetica" w:cs="Tahoma;Helvetica"/>
+          <w:b w:val="false"/>
+          <w:b w:val="false"/>
+          <w:i w:val="false"/>
           <w:i w:val="false"/>
           <w:caps w:val="false"/>
           <w:smallCaps w:val="false"/>
@@ -6501,8 +6950,10 @@
         <w:ind w:left="0" w:right="0" w:firstLine="300"/>
         <w:jc w:val="left"/>
         <w:rPr>
-          <w:rFonts w:cs="Tahoma;Helvetica" w:ascii="Tahoma;Helvetica" w:hAnsi="Tahoma;Helvetica"/>
-          <w:b w:val="false"/>
+          <w:rFonts w:ascii="Tahoma;Helvetica" w:hAnsi="Tahoma;Helvetica" w:cs="Tahoma;Helvetica"/>
+          <w:b w:val="false"/>
+          <w:b w:val="false"/>
+          <w:i w:val="false"/>
           <w:i w:val="false"/>
           <w:caps w:val="false"/>
           <w:smallCaps w:val="false"/>
@@ -6533,8 +6984,10 @@
         <w:ind w:left="0" w:right="0" w:firstLine="300"/>
         <w:jc w:val="left"/>
         <w:rPr>
-          <w:rFonts w:cs="Tahoma;Helvetica" w:ascii="Tahoma;Helvetica" w:hAnsi="Tahoma;Helvetica"/>
-          <w:b w:val="false"/>
+          <w:rFonts w:ascii="Tahoma;Helvetica" w:hAnsi="Tahoma;Helvetica" w:cs="Tahoma;Helvetica"/>
+          <w:b w:val="false"/>
+          <w:b w:val="false"/>
+          <w:i w:val="false"/>
           <w:i w:val="false"/>
           <w:caps w:val="false"/>
           <w:smallCaps w:val="false"/>
@@ -6566,6 +7019,8 @@
         <w:rPr>
           <w:rFonts w:ascii="Tahoma;Helvetica" w:hAnsi="Tahoma;Helvetica" w:cs="Tahoma;Helvetica"/>
           <w:b w:val="false"/>
+          <w:b w:val="false"/>
+          <w:i w:val="false"/>
           <w:i w:val="false"/>
           <w:caps w:val="false"/>
           <w:smallCaps w:val="false"/>
@@ -6609,8 +7064,10 @@
         <w:ind w:left="0" w:right="0" w:firstLine="300"/>
         <w:jc w:val="left"/>
         <w:rPr>
-          <w:rFonts w:cs="Tahoma;Helvetica" w:ascii="Tahoma;Helvetica" w:hAnsi="Tahoma;Helvetica"/>
-          <w:b w:val="false"/>
+          <w:rFonts w:ascii="Tahoma;Helvetica" w:hAnsi="Tahoma;Helvetica" w:cs="Tahoma;Helvetica"/>
+          <w:b w:val="false"/>
+          <w:b w:val="false"/>
+          <w:i w:val="false"/>
           <w:i w:val="false"/>
           <w:caps w:val="false"/>
           <w:smallCaps w:val="false"/>
@@ -6641,8 +7098,10 @@
         <w:ind w:left="0" w:right="0" w:firstLine="300"/>
         <w:jc w:val="left"/>
         <w:rPr>
-          <w:rFonts w:cs="Tahoma;Helvetica" w:ascii="Tahoma;Helvetica" w:hAnsi="Tahoma;Helvetica"/>
-          <w:b w:val="false"/>
+          <w:rFonts w:ascii="Tahoma;Helvetica" w:hAnsi="Tahoma;Helvetica" w:cs="Tahoma;Helvetica"/>
+          <w:b w:val="false"/>
+          <w:b w:val="false"/>
+          <w:i w:val="false"/>
           <w:i w:val="false"/>
           <w:caps w:val="false"/>
           <w:smallCaps w:val="false"/>
@@ -6672,8 +7131,10 @@
         <w:ind w:left="0" w:right="0" w:firstLine="300"/>
         <w:jc w:val="left"/>
         <w:rPr>
-          <w:rFonts w:cs="Tahoma;Helvetica" w:ascii="Tahoma;Helvetica" w:hAnsi="Tahoma;Helvetica"/>
-          <w:b w:val="false"/>
+          <w:rFonts w:ascii="Tahoma;Helvetica" w:hAnsi="Tahoma;Helvetica" w:cs="Tahoma;Helvetica"/>
+          <w:b w:val="false"/>
+          <w:b w:val="false"/>
+          <w:i w:val="false"/>
           <w:i w:val="false"/>
           <w:caps w:val="false"/>
           <w:smallCaps w:val="false"/>
@@ -6703,8 +7164,10 @@
         <w:ind w:left="0" w:right="0" w:firstLine="300"/>
         <w:jc w:val="left"/>
         <w:rPr>
-          <w:rFonts w:cs="Tahoma;Helvetica" w:ascii="Tahoma;Helvetica" w:hAnsi="Tahoma;Helvetica"/>
-          <w:b w:val="false"/>
+          <w:rFonts w:ascii="Tahoma;Helvetica" w:hAnsi="Tahoma;Helvetica" w:cs="Tahoma;Helvetica"/>
+          <w:b w:val="false"/>
+          <w:b w:val="false"/>
+          <w:i w:val="false"/>
           <w:i w:val="false"/>
           <w:caps w:val="false"/>
           <w:smallCaps w:val="false"/>
@@ -6736,6 +7199,8 @@
         <w:rPr>
           <w:rFonts w:ascii="Tahoma;Helvetica" w:hAnsi="Tahoma;Helvetica" w:cs="Tahoma;Helvetica"/>
           <w:b w:val="false"/>
+          <w:b w:val="false"/>
+          <w:i w:val="false"/>
           <w:i w:val="false"/>
           <w:caps w:val="false"/>
           <w:smallCaps w:val="false"/>
@@ -6779,8 +7244,10 @@
         <w:ind w:left="0" w:right="0" w:firstLine="300"/>
         <w:jc w:val="left"/>
         <w:rPr>
-          <w:rFonts w:cs="Tahoma;Helvetica" w:ascii="Tahoma;Helvetica" w:hAnsi="Tahoma;Helvetica"/>
-          <w:b w:val="false"/>
+          <w:rFonts w:ascii="Tahoma;Helvetica" w:hAnsi="Tahoma;Helvetica" w:cs="Tahoma;Helvetica"/>
+          <w:b w:val="false"/>
+          <w:b w:val="false"/>
+          <w:i w:val="false"/>
           <w:i w:val="false"/>
           <w:caps w:val="false"/>
           <w:smallCaps w:val="false"/>
@@ -6811,8 +7278,10 @@
         <w:ind w:left="0" w:right="0" w:firstLine="300"/>
         <w:jc w:val="left"/>
         <w:rPr>
-          <w:rFonts w:cs="Tahoma;Helvetica" w:ascii="Tahoma;Helvetica" w:hAnsi="Tahoma;Helvetica"/>
-          <w:b w:val="false"/>
+          <w:rFonts w:ascii="Tahoma;Helvetica" w:hAnsi="Tahoma;Helvetica" w:cs="Tahoma;Helvetica"/>
+          <w:b w:val="false"/>
+          <w:b w:val="false"/>
+          <w:i w:val="false"/>
           <w:i w:val="false"/>
           <w:caps w:val="false"/>
           <w:smallCaps w:val="false"/>
@@ -6842,8 +7311,10 @@
         <w:ind w:left="0" w:right="0" w:firstLine="300"/>
         <w:jc w:val="left"/>
         <w:rPr>
-          <w:rFonts w:cs="Tahoma;Helvetica" w:ascii="Tahoma;Helvetica" w:hAnsi="Tahoma;Helvetica"/>
-          <w:b w:val="false"/>
+          <w:rFonts w:ascii="Tahoma;Helvetica" w:hAnsi="Tahoma;Helvetica" w:cs="Tahoma;Helvetica"/>
+          <w:b w:val="false"/>
+          <w:b w:val="false"/>
+          <w:i w:val="false"/>
           <w:i w:val="false"/>
           <w:caps w:val="false"/>
           <w:smallCaps w:val="false"/>
@@ -6875,6 +7346,8 @@
         <w:rPr>
           <w:rFonts w:ascii="Tahoma;Helvetica" w:hAnsi="Tahoma;Helvetica" w:cs="Tahoma;Helvetica"/>
           <w:b w:val="false"/>
+          <w:b w:val="false"/>
+          <w:i w:val="false"/>
           <w:i w:val="false"/>
           <w:caps w:val="false"/>
           <w:smallCaps w:val="false"/>
@@ -6918,8 +7391,10 @@
         <w:ind w:left="0" w:right="0" w:firstLine="300"/>
         <w:jc w:val="left"/>
         <w:rPr>
-          <w:rFonts w:cs="Tahoma;Helvetica" w:ascii="Tahoma;Helvetica" w:hAnsi="Tahoma;Helvetica"/>
-          <w:b w:val="false"/>
+          <w:rFonts w:ascii="Tahoma;Helvetica" w:hAnsi="Tahoma;Helvetica" w:cs="Tahoma;Helvetica"/>
+          <w:b w:val="false"/>
+          <w:b w:val="false"/>
+          <w:i w:val="false"/>
           <w:i w:val="false"/>
           <w:caps w:val="false"/>
           <w:smallCaps w:val="false"/>
@@ -6950,8 +7425,10 @@
         <w:ind w:left="0" w:right="0" w:firstLine="300"/>
         <w:jc w:val="left"/>
         <w:rPr>
-          <w:rFonts w:cs="Tahoma;Helvetica" w:ascii="Tahoma;Helvetica" w:hAnsi="Tahoma;Helvetica"/>
-          <w:b w:val="false"/>
+          <w:rFonts w:ascii="Tahoma;Helvetica" w:hAnsi="Tahoma;Helvetica" w:cs="Tahoma;Helvetica"/>
+          <w:b w:val="false"/>
+          <w:b w:val="false"/>
+          <w:i w:val="false"/>
           <w:i w:val="false"/>
           <w:caps w:val="false"/>
           <w:smallCaps w:val="false"/>
@@ -6981,8 +7458,10 @@
         <w:ind w:left="0" w:right="0" w:firstLine="300"/>
         <w:jc w:val="left"/>
         <w:rPr>
-          <w:rFonts w:cs="Tahoma;Helvetica" w:ascii="Tahoma;Helvetica" w:hAnsi="Tahoma;Helvetica"/>
-          <w:b w:val="false"/>
+          <w:rFonts w:ascii="Tahoma;Helvetica" w:hAnsi="Tahoma;Helvetica" w:cs="Tahoma;Helvetica"/>
+          <w:b w:val="false"/>
+          <w:b w:val="false"/>
+          <w:i w:val="false"/>
           <w:i w:val="false"/>
           <w:caps w:val="false"/>
           <w:smallCaps w:val="false"/>
@@ -7013,8 +7492,10 @@
         <w:ind w:left="0" w:right="0" w:firstLine="300"/>
         <w:jc w:val="left"/>
         <w:rPr>
-          <w:rFonts w:cs="Tahoma;Helvetica" w:ascii="Tahoma;Helvetica" w:hAnsi="Tahoma;Helvetica"/>
-          <w:b w:val="false"/>
+          <w:rFonts w:ascii="Tahoma;Helvetica" w:hAnsi="Tahoma;Helvetica" w:cs="Tahoma;Helvetica"/>
+          <w:b w:val="false"/>
+          <w:b w:val="false"/>
+          <w:i w:val="false"/>
           <w:i w:val="false"/>
           <w:caps w:val="false"/>
           <w:smallCaps w:val="false"/>
@@ -7044,8 +7525,10 @@
         <w:ind w:left="0" w:right="0" w:firstLine="300"/>
         <w:jc w:val="left"/>
         <w:rPr>
-          <w:rFonts w:cs="Tahoma;Helvetica" w:ascii="Tahoma;Helvetica" w:hAnsi="Tahoma;Helvetica"/>
-          <w:b w:val="false"/>
+          <w:rFonts w:ascii="Tahoma;Helvetica" w:hAnsi="Tahoma;Helvetica" w:cs="Tahoma;Helvetica"/>
+          <w:b w:val="false"/>
+          <w:b w:val="false"/>
+          <w:i w:val="false"/>
           <w:i w:val="false"/>
           <w:caps w:val="false"/>
           <w:smallCaps w:val="false"/>
@@ -7147,8 +7630,10 @@
         <w:ind w:left="0" w:right="0" w:firstLine="300"/>
         <w:jc w:val="left"/>
         <w:rPr>
-          <w:rFonts w:cs="Tahoma;Helvetica" w:ascii="Tahoma;Helvetica" w:hAnsi="Tahoma;Helvetica"/>
-          <w:b w:val="false"/>
+          <w:rFonts w:ascii="Tahoma;Helvetica" w:hAnsi="Tahoma;Helvetica" w:cs="Tahoma;Helvetica"/>
+          <w:b w:val="false"/>
+          <w:b w:val="false"/>
+          <w:i w:val="false"/>
           <w:i w:val="false"/>
           <w:caps w:val="false"/>
           <w:smallCaps w:val="false"/>
@@ -7207,6 +7692,8 @@
         <w:rPr>
           <w:rFonts w:ascii="Tahoma;Helvetica" w:hAnsi="Tahoma;Helvetica" w:cs="Tahoma;Helvetica"/>
           <w:b w:val="false"/>
+          <w:b w:val="false"/>
+          <w:i w:val="false"/>
           <w:i w:val="false"/>
           <w:caps w:val="false"/>
           <w:smallCaps w:val="false"/>
@@ -7249,17 +7736,7 @@
         <w:spacing w:lineRule="atLeast" w:line="375" w:before="0" w:after="140"/>
         <w:ind w:left="0" w:right="0" w:hanging="0"/>
         <w:jc w:val="left"/>
-        <w:rPr>
-          <w:rStyle w:val="SourceText"/>
-          <w:rFonts w:ascii="Tahoma;Helvetica" w:hAnsi="Tahoma;Helvetica" w:cs="Tahoma;Helvetica"/>
-          <w:b w:val="false"/>
-          <w:i w:val="false"/>
-          <w:caps w:val="false"/>
-          <w:smallCaps w:val="false"/>
-          <w:color w:val="444444"/>
-          <w:spacing w:val="0"/>
-          <w:sz w:val="21"/>
-        </w:rPr>
+        <w:rPr/>
       </w:pPr>
       <w:r>
         <w:rPr>
@@ -7318,12 +7795,11 @@
 </file>
 
 <file path=word/styles.xml><?xml version="1.0" encoding="utf-8"?>
-<w:styles xmlns:w="http://schemas.openxmlformats.org/wordprocessingml/2006/main">
+<w:styles xmlns:w="http://schemas.openxmlformats.org/wordprocessingml/2006/main" xmlns:w14="http://schemas.microsoft.com/office/word/2010/wordml" xmlns:mc="http://schemas.openxmlformats.org/markup-compatibility/2006" mc:Ignorable="w14">
   <w:docDefaults>
     <w:rPrDefault>
       <w:rPr>
         <w:rFonts w:ascii="Liberation Serif" w:hAnsi="Liberation Serif" w:eastAsia="Droid Sans Fallback" w:cs="FreeSans"/>
-        <w:sz w:val="24"/>
         <w:szCs w:val="24"/>
         <w:lang w:val="en-US" w:eastAsia="zh-CN" w:bidi="hi-IN"/>
       </w:rPr>
@@ -7334,10 +7810,11 @@
   </w:docDefaults>
   <w:style w:type="paragraph" w:styleId="Normal">
     <w:name w:val="Normal"/>
+    <w:qFormat/>
     <w:pPr>
       <w:widowControl w:val="false"/>
       <w:suppressAutoHyphens w:val="true"/>
-      <w:overflowPunct w:val="false"/>
+      <w:overflowPunct w:val="true"/>
       <w:bidi w:val="0"/>
       <w:jc w:val="left"/>
     </w:pPr>
@@ -7352,24 +7829,28 @@
   <w:style w:type="paragraph" w:styleId="Heading1">
     <w:name w:val="Heading 1"/>
     <w:basedOn w:val="Heading"/>
+    <w:qFormat/>
     <w:pPr/>
     <w:rPr/>
   </w:style>
   <w:style w:type="paragraph" w:styleId="Heading2">
     <w:name w:val="Heading 2"/>
     <w:basedOn w:val="Heading"/>
+    <w:qFormat/>
     <w:pPr/>
     <w:rPr/>
   </w:style>
   <w:style w:type="paragraph" w:styleId="Heading3">
     <w:name w:val="Heading 3"/>
     <w:basedOn w:val="Heading"/>
+    <w:qFormat/>
     <w:pPr/>
     <w:rPr/>
   </w:style>
   <w:style w:type="paragraph" w:styleId="Heading4">
     <w:name w:val="Heading 4"/>
     <w:basedOn w:val="Heading"/>
+    <w:qFormat/>
     <w:pPr/>
     <w:rPr/>
   </w:style>
@@ -7391,12 +7872,14 @@
   </w:style>
   <w:style w:type="character" w:styleId="Bullets">
     <w:name w:val="Bullets"/>
+    <w:qFormat/>
     <w:rPr>
       <w:rFonts w:ascii="OpenSymbol" w:hAnsi="OpenSymbol" w:eastAsia="OpenSymbol" w:cs="OpenSymbol"/>
     </w:rPr>
   </w:style>
   <w:style w:type="character" w:styleId="StrongEmphasis">
     <w:name w:val="Strong Emphasis"/>
+    <w:qFormat/>
     <w:rPr>
       <w:b/>
       <w:bCs/>
@@ -7404,12 +7887,14 @@
   </w:style>
   <w:style w:type="character" w:styleId="SourceText">
     <w:name w:val="Source Text"/>
+    <w:qFormat/>
     <w:rPr>
       <w:rFonts w:ascii="Liberation Mono" w:hAnsi="Liberation Mono" w:eastAsia="Droid Sans Fallback" w:cs="Liberation Mono"/>
     </w:rPr>
   </w:style>
   <w:style w:type="character" w:styleId="Emphasis">
     <w:name w:val="Emphasis"/>
+    <w:qFormat/>
     <w:rPr>
       <w:i/>
       <w:iCs/>
@@ -7417,78 +7902,91 @@
   </w:style>
   <w:style w:type="character" w:styleId="ListLabel1">
     <w:name w:val="ListLabel 1"/>
+    <w:qFormat/>
     <w:rPr>
       <w:rFonts w:cs="Symbol"/>
     </w:rPr>
   </w:style>
   <w:style w:type="character" w:styleId="ListLabel2">
     <w:name w:val="ListLabel 2"/>
+    <w:qFormat/>
     <w:rPr>
       <w:rFonts w:cs="Symbol"/>
     </w:rPr>
   </w:style>
   <w:style w:type="character" w:styleId="ListLabel3">
     <w:name w:val="ListLabel 3"/>
+    <w:qFormat/>
     <w:rPr>
       <w:rFonts w:cs="Symbol"/>
     </w:rPr>
   </w:style>
   <w:style w:type="character" w:styleId="ListLabel4">
     <w:name w:val="ListLabel 4"/>
+    <w:qFormat/>
     <w:rPr>
       <w:rFonts w:cs="Symbol"/>
     </w:rPr>
   </w:style>
   <w:style w:type="character" w:styleId="ListLabel5">
     <w:name w:val="ListLabel 5"/>
+    <w:qFormat/>
     <w:rPr>
       <w:rFonts w:cs="Symbol"/>
     </w:rPr>
   </w:style>
   <w:style w:type="character" w:styleId="ListLabel6">
     <w:name w:val="ListLabel 6"/>
+    <w:qFormat/>
     <w:rPr>
       <w:rFonts w:cs="Symbol"/>
     </w:rPr>
   </w:style>
   <w:style w:type="character" w:styleId="ListLabel7">
     <w:name w:val="ListLabel 7"/>
+    <w:qFormat/>
     <w:rPr>
       <w:rFonts w:cs="Symbol"/>
     </w:rPr>
   </w:style>
   <w:style w:type="character" w:styleId="ListLabel8">
     <w:name w:val="ListLabel 8"/>
+    <w:qFormat/>
     <w:rPr>
       <w:rFonts w:cs="Symbol"/>
     </w:rPr>
   </w:style>
   <w:style w:type="character" w:styleId="ListLabel9">
     <w:name w:val="ListLabel 9"/>
+    <w:qFormat/>
     <w:rPr>
       <w:rFonts w:cs="Symbol"/>
     </w:rPr>
   </w:style>
   <w:style w:type="character" w:styleId="ListLabel10">
     <w:name w:val="ListLabel 10"/>
+    <w:qFormat/>
     <w:rPr>
       <w:rFonts w:cs="Symbol"/>
     </w:rPr>
   </w:style>
   <w:style w:type="character" w:styleId="ListLabel11">
     <w:name w:val="ListLabel 11"/>
+    <w:qFormat/>
     <w:rPr>
       <w:rFonts w:cs="Symbol"/>
     </w:rPr>
   </w:style>
   <w:style w:type="character" w:styleId="ListLabel12">
     <w:name w:val="ListLabel 12"/>
+    <w:qFormat/>
     <w:rPr>
       <w:rFonts w:cs="Symbol"/>
     </w:rPr>
   </w:style>
   <w:style w:type="character" w:styleId="ListLabel13">
     <w:name w:val="ListLabel 13"/>
+    <w:qFormat/>
     <w:rPr>
       <w:rFonts w:cs="Symbol"/>
     </w:rPr>
@@ -7497,6 +7995,7 @@
     <w:name w:val="Heading"/>
     <w:basedOn w:val="Normal"/>
     <w:next w:val="TextBody"/>
+    <w:qFormat/>
     <w:pPr>
       <w:keepNext/>
       <w:spacing w:before="240" w:after="120"/>
@@ -7508,7 +8007,7 @@
     </w:rPr>
   </w:style>
   <w:style w:type="paragraph" w:styleId="TextBody">
-    <w:name w:val="Text Body"/>
+    <w:name w:val="Body Text"/>
     <w:basedOn w:val="Normal"/>
     <w:pPr>
       <w:spacing w:lineRule="auto" w:line="288" w:before="0" w:after="140"/>
@@ -7526,6 +8025,7 @@
   <w:style w:type="paragraph" w:styleId="Caption">
     <w:name w:val="Caption"/>
     <w:basedOn w:val="Normal"/>
+    <w:qFormat/>
     <w:pPr>
       <w:suppressLineNumbers/>
       <w:spacing w:before="120" w:after="120"/>
@@ -7541,6 +8041,7 @@
   <w:style w:type="paragraph" w:styleId="Index">
     <w:name w:val="Index"/>
     <w:basedOn w:val="Normal"/>
+    <w:qFormat/>
     <w:pPr>
       <w:suppressLineNumbers/>
     </w:pPr>
@@ -7551,49 +8052,56 @@
   <w:style w:type="paragraph" w:styleId="Quotations">
     <w:name w:val="Quotations"/>
     <w:basedOn w:val="Normal"/>
+    <w:qFormat/>
     <w:pPr/>
     <w:rPr/>
   </w:style>
   <w:style w:type="paragraph" w:styleId="Title">
     <w:name w:val="Title"/>
     <w:basedOn w:val="Heading"/>
+    <w:qFormat/>
     <w:pPr/>
     <w:rPr/>
   </w:style>
   <w:style w:type="paragraph" w:styleId="Subtitle">
     <w:name w:val="Subtitle"/>
     <w:basedOn w:val="Heading"/>
+    <w:qFormat/>
     <w:pPr/>
     <w:rPr/>
   </w:style>
   <w:style w:type="paragraph" w:styleId="PreformattedText">
     <w:name w:val="Preformatted Text"/>
     <w:basedOn w:val="Normal"/>
+    <w:qFormat/>
     <w:pPr/>
     <w:rPr/>
   </w:style>
   <w:style w:type="paragraph" w:styleId="TableContents">
     <w:name w:val="Table Contents"/>
     <w:basedOn w:val="Normal"/>
+    <w:qFormat/>
     <w:pPr/>
     <w:rPr/>
   </w:style>
   <w:style w:type="paragraph" w:styleId="TableHeading">
     <w:name w:val="Table Heading"/>
     <w:basedOn w:val="TableContents"/>
+    <w:qFormat/>
     <w:pPr/>
     <w:rPr/>
   </w:style>
   <w:style w:type="paragraph" w:styleId="ListContents">
     <w:name w:val="List Contents"/>
     <w:basedOn w:val="Normal"/>
+    <w:qFormat/>
     <w:pPr>
       <w:ind w:left="567" w:right="0" w:hanging="0"/>
     </w:pPr>
     <w:rPr/>
   </w:style>
   <w:style w:type="paragraph" w:styleId="ContentsHeading">
-    <w:name w:val="Contents Heading"/>
+    <w:name w:val="TOA Heading"/>
     <w:basedOn w:val="Heading"/>
     <w:pPr>
       <w:suppressLineNumbers/>
@@ -7607,7 +8115,7 @@
     </w:rPr>
   </w:style>
   <w:style w:type="paragraph" w:styleId="FirstLineIndent">
-    <w:name w:val="First Line Indent"/>
+    <w:name w:val="Body Text First Indent"/>
     <w:basedOn w:val="TextBody"/>
     <w:pPr>
       <w:ind w:left="0" w:right="0" w:firstLine="283"/>

</xml_diff>